<commit_message>
update rapport and readme
</commit_message>
<xml_diff>
--- a/Rapport.docx
+++ b/Rapport.docx
@@ -216,9 +216,8 @@
           <w:sz w:val="52"/>
           <w:szCs w:val="60"/>
         </w:rPr>
-        <w:t xml:space="preserve">Images Time </w:t>
-      </w:r>
-      <w:proofErr w:type="spellStart"/>
+        <w:t xml:space="preserve">Images Time Series </w:t>
+      </w:r>
       <w:r>
         <w:rPr>
           <w:rFonts w:ascii="Times New Roman" w:hAnsi="Times New Roman" w:cs="Times New Roman"/>
@@ -227,9 +226,8 @@
           <w:sz w:val="52"/>
           <w:szCs w:val="60"/>
         </w:rPr>
-        <w:t>Series</w:t>
-      </w:r>
-      <w:proofErr w:type="spellEnd"/>
+        <w:t xml:space="preserve">(SITS) </w:t>
+      </w:r>
       <w:r>
         <w:rPr>
           <w:rFonts w:ascii="Times New Roman" w:hAnsi="Times New Roman" w:cs="Times New Roman"/>
@@ -238,30 +236,8 @@
           <w:sz w:val="52"/>
           <w:szCs w:val="60"/>
         </w:rPr>
-        <w:t xml:space="preserve"> </w:t>
-      </w:r>
-      <w:r>
-        <w:rPr>
-          <w:rFonts w:ascii="Times New Roman" w:hAnsi="Times New Roman" w:cs="Times New Roman"/>
-          <w:b/>
-          <w:bCs/>
-          <w:sz w:val="52"/>
-          <w:szCs w:val="60"/>
-        </w:rPr>
-        <w:t xml:space="preserve">(SITS) </w:t>
-      </w:r>
-      <w:proofErr w:type="spellStart"/>
-      <w:r>
-        <w:rPr>
-          <w:rFonts w:ascii="Times New Roman" w:hAnsi="Times New Roman" w:cs="Times New Roman"/>
-          <w:b/>
-          <w:bCs/>
-          <w:sz w:val="52"/>
-          <w:szCs w:val="60"/>
-        </w:rPr>
         <w:t>Analysis</w:t>
       </w:r>
-      <w:proofErr w:type="spellEnd"/>
     </w:p>
     <w:p>
       <w:pPr>
@@ -355,7 +331,6 @@
         </w:rPr>
         <w:t xml:space="preserve"> </w:t>
       </w:r>
-      <w:proofErr w:type="spellStart"/>
       <w:r>
         <w:rPr>
           <w:rFonts w:ascii="Times New Roman" w:hAnsi="Times New Roman" w:cs="Times New Roman"/>
@@ -364,18 +339,7 @@
           <w:sz w:val="28"/>
           <w:szCs w:val="28"/>
         </w:rPr>
-        <w:t>Taous</w:t>
-      </w:r>
-      <w:proofErr w:type="spellEnd"/>
-      <w:r>
-        <w:rPr>
-          <w:rFonts w:ascii="Times New Roman" w:hAnsi="Times New Roman" w:cs="Times New Roman"/>
-          <w:b/>
-          <w:bCs/>
-          <w:sz w:val="28"/>
-          <w:szCs w:val="28"/>
-        </w:rPr>
-        <w:t xml:space="preserve"> IGGUI</w:t>
+        <w:t>Taous IGGUI</w:t>
       </w:r>
     </w:p>
     <w:p>
@@ -823,21 +787,12 @@
       <w:r>
         <w:t xml:space="preserve"> des chapitres (exemple ici "INSTRUCTIONS") suivent le style : </w:t>
       </w:r>
-      <w:proofErr w:type="spellStart"/>
       <w:r>
         <w:rPr>
           <w:b/>
           <w:bCs/>
         </w:rPr>
-        <w:t>Chapter</w:t>
-      </w:r>
-      <w:proofErr w:type="spellEnd"/>
-      <w:r>
-        <w:rPr>
-          <w:b/>
-          <w:bCs/>
-        </w:rPr>
-        <w:t xml:space="preserve"> Header :</w:t>
+        <w:t>Chapter Header :</w:t>
       </w:r>
     </w:p>
     <w:p>
@@ -1281,15 +1236,7 @@
         <w:ind w:left="1514" w:hanging="357"/>
       </w:pPr>
       <w:r>
-        <w:t xml:space="preserve">Dans un des formats standard du Web : GIF, JPG, </w:t>
-      </w:r>
-      <w:proofErr w:type="spellStart"/>
-      <w:r>
-        <w:t>Poscript</w:t>
-      </w:r>
-      <w:proofErr w:type="spellEnd"/>
-      <w:r>
-        <w:t>, BMP</w:t>
+        <w:t>Dans un des formats standard du Web : GIF, JPG, Poscript, BMP</w:t>
       </w:r>
     </w:p>
     <w:p>
@@ -1446,13 +1393,8 @@
         </w:tabs>
         <w:ind w:left="1514"/>
       </w:pPr>
-      <w:proofErr w:type="spellStart"/>
-      <w:r>
-        <w:t>Etre</w:t>
-      </w:r>
-      <w:proofErr w:type="spellEnd"/>
-      <w:r>
-        <w:t xml:space="preserve"> utilisés dans leur sens </w:t>
+      <w:r>
+        <w:t xml:space="preserve">Etre utilisés dans leur sens </w:t>
       </w:r>
       <w:r>
         <w:rPr>
@@ -1462,15 +1404,7 @@
         <w:t>anglais</w:t>
       </w:r>
       <w:r>
-        <w:t xml:space="preserve"> sans besoin de les traduire en </w:t>
-      </w:r>
-      <w:proofErr w:type="spellStart"/>
-      <w:r>
-        <w:t>francais</w:t>
-      </w:r>
-      <w:proofErr w:type="spellEnd"/>
-      <w:r>
-        <w:t xml:space="preserve">. </w:t>
+        <w:t xml:space="preserve"> sans besoin de les traduire en francais. </w:t>
       </w:r>
     </w:p>
     <w:p>
@@ -1496,15 +1430,7 @@
         <w:t>première apparition</w:t>
       </w:r>
       <w:r>
-        <w:t xml:space="preserve"> dans le texte : elles doivent être immédiatement suivie de leur </w:t>
-      </w:r>
-      <w:proofErr w:type="spellStart"/>
-      <w:r>
-        <w:t>definition</w:t>
-      </w:r>
-      <w:proofErr w:type="spellEnd"/>
-      <w:r>
-        <w:t xml:space="preserve"> entre parenthèses. </w:t>
+        <w:t xml:space="preserve"> dans le texte : elles doivent être immédiatement suivie de leur definition entre parenthèses. </w:t>
       </w:r>
     </w:p>
     <w:p>
@@ -1548,21 +1474,12 @@
       <w:r>
         <w:t xml:space="preserve"> (</w:t>
       </w:r>
-      <w:proofErr w:type="spellStart"/>
       <w:r>
         <w:rPr>
           <w:b/>
           <w:bCs/>
         </w:rPr>
-        <w:t>Asynchronous</w:t>
-      </w:r>
-      <w:proofErr w:type="spellEnd"/>
-      <w:r>
-        <w:rPr>
-          <w:b/>
-          <w:bCs/>
-        </w:rPr>
-        <w:t xml:space="preserve"> Transfer Mode</w:t>
+        <w:t>Asynchronous Transfer Mode</w:t>
       </w:r>
       <w:r>
         <w:t xml:space="preserve">) a été normalisée en 1988 pour répondre aux besoins des usagers en hauts débits et en qualité de transmission. </w:t>
@@ -1813,39 +1730,7 @@
     </w:p>
     <w:p>
       <w:r>
-        <w:t>Une seconde partie de ce document porte sur l'implémentation et l'évaluation de performances d'un algorithme de contrôle de flux appelé EBSA (</w:t>
-      </w:r>
-      <w:proofErr w:type="spellStart"/>
-      <w:r>
-        <w:t>Enhanced</w:t>
-      </w:r>
-      <w:proofErr w:type="spellEnd"/>
-      <w:r>
-        <w:t xml:space="preserve"> </w:t>
-      </w:r>
-      <w:proofErr w:type="spellStart"/>
-      <w:r>
-        <w:t>Bandwidth</w:t>
-      </w:r>
-      <w:proofErr w:type="spellEnd"/>
-      <w:r>
-        <w:t xml:space="preserve"> Sharing </w:t>
-      </w:r>
-      <w:proofErr w:type="spellStart"/>
-      <w:r>
-        <w:t>Algorithm</w:t>
-      </w:r>
-      <w:proofErr w:type="spellEnd"/>
-      <w:r>
-        <w:t xml:space="preserve">) associé au Wireless ATM. L'objectif de EBSA est de partager équitablement et dynamiquement la bande passante totale entre les différentes connexions actives. Cette étude est </w:t>
-      </w:r>
-      <w:proofErr w:type="gramStart"/>
-      <w:r>
-        <w:t>réalisé</w:t>
-      </w:r>
-      <w:proofErr w:type="gramEnd"/>
-      <w:r>
-        <w:t xml:space="preserve"> au moyen d'une simulation effectuée avec le logiciel QNAP.</w:t>
+        <w:t>Une seconde partie de ce document porte sur l'implémentation et l'évaluation de performances d'un algorithme de contrôle de flux appelé EBSA (Enhanced Bandwidth Sharing Algorithm) associé au Wireless ATM. L'objectif de EBSA est de partager équitablement et dynamiquement la bande passante totale entre les différentes connexions actives. Cette étude est réalisé au moyen d'une simulation effectuée avec le logiciel QNAP.</w:t>
       </w:r>
     </w:p>
     <w:p/>
@@ -5703,15 +5588,7 @@
     </w:p>
     <w:p>
       <w:r>
-        <w:t>Cette table doit normalement être générée par  Word en utilisant le menu  "</w:t>
-      </w:r>
-      <w:proofErr w:type="spellStart"/>
-      <w:r>
-        <w:t>Insértion</w:t>
-      </w:r>
-      <w:proofErr w:type="spellEnd"/>
-      <w:r>
-        <w:t>" - "Table et Index"</w:t>
+        <w:t>Cette table doit normalement être générée par  Word en utilisant le menu  "Insértion" - "Table et Index"</w:t>
       </w:r>
     </w:p>
     <w:p>
@@ -6277,15 +6154,7 @@
     </w:p>
     <w:p>
       <w:r>
-        <w:t xml:space="preserve">Pourquoi le besoin de développer des réseaux mobiles, </w:t>
-      </w:r>
-      <w:proofErr w:type="spellStart"/>
-      <w:r>
-        <w:t>blabla</w:t>
-      </w:r>
-      <w:proofErr w:type="spellEnd"/>
-      <w:r>
-        <w:t xml:space="preserve"> </w:t>
+        <w:t xml:space="preserve">Pourquoi le besoin de développer des réseaux mobiles, blabla </w:t>
       </w:r>
     </w:p>
     <w:p>
@@ -6309,23 +6178,7 @@
     </w:p>
     <w:p>
       <w:r>
-        <w:t>Il existe différentes manières de gérer</w:t>
-      </w:r>
-      <w:proofErr w:type="gramStart"/>
-      <w:r>
-        <w:t xml:space="preserve"> ….</w:t>
-      </w:r>
-      <w:proofErr w:type="gramEnd"/>
-      <w:r>
-        <w:t xml:space="preserve">. Les limitations de GSM ont </w:t>
-      </w:r>
-      <w:proofErr w:type="gramStart"/>
-      <w:r>
-        <w:t>amenées</w:t>
-      </w:r>
-      <w:proofErr w:type="gramEnd"/>
-      <w:r>
-        <w:t xml:space="preserve"> aux développements de DSC 1800, qui est une simple à gérer et plus performant. La Figure 1.1 ci-dessous présente la structure tridimensionnelle d'un cube.</w:t>
+        <w:t>Il existe différentes manières de gérer ….. Les limitations de GSM ont amenées aux développements de DSC 1800, qui est une simple à gérer et plus performant. La Figure 1.1 ci-dessous présente la structure tridimensionnelle d'un cube.</w:t>
       </w:r>
     </w:p>
     <w:p>
@@ -6365,7 +6218,7 @@
           <v:shape id="_x0000_i1025" type="#_x0000_t75" style="width:89.3pt;height:81pt" o:ole="" fillcolor="window">
             <v:imagedata r:id="rId8" o:title=""/>
           </v:shape>
-          <o:OLEObject Type="Embed" ProgID="SmartDraw.2" ShapeID="_x0000_i1025" DrawAspect="Content" ObjectID="_1649432299" r:id="rId9"/>
+          <o:OLEObject Type="Embed" ProgID="SmartDraw.2" ShapeID="_x0000_i1025" DrawAspect="Content" ObjectID="_1649432604" r:id="rId9"/>
         </w:object>
       </w:r>
     </w:p>
@@ -6477,21 +6330,11 @@
       <w:r>
         <w:t xml:space="preserve">La résolution couleur se réfère au nombre de couleurs qui peuvent être affichées simultanément à l’écran. Une couleur peut être représentée par la somme des trois couleurs de base : le rouge (R), le vert (G) et le bleu (B). Ainsi pour chaque pixel d’une image vidéo, le spectre de couleur visible par l’œil humain peut être complètement représenté dans un format RGB par l’utilisation d’un triplet d’entiers (voir </w:t>
       </w:r>
-      <w:r>
-        <w:fldChar w:fldCharType="begin"/>
-      </w:r>
-      <w:r>
-        <w:instrText xml:space="preserve"> REF _Ref403534248 \* MERGEFORMAT </w:instrText>
-      </w:r>
-      <w:r>
-        <w:fldChar w:fldCharType="separate"/>
-      </w:r>
-      <w:r>
-        <w:t>Figure</w:t>
-      </w:r>
-      <w:r>
-        <w:fldChar w:fldCharType="end"/>
-      </w:r>
+      <w:fldSimple w:instr=" REF _Ref403534248 \* MERGEFORMAT ">
+        <w:r>
+          <w:t>Figure</w:t>
+        </w:r>
+      </w:fldSimple>
       <w:r>
         <w:t xml:space="preserve"> 1.2).</w:t>
       </w:r>
@@ -6513,7 +6356,7 @@
           <v:shape id="_x0000_i1026" type="#_x0000_t75" style="width:204pt;height:179.25pt" o:ole="" fillcolor="window">
             <v:imagedata r:id="rId10" o:title=""/>
           </v:shape>
-          <o:OLEObject Type="Embed" ProgID="SmartDraw.2" ShapeID="_x0000_i1026" DrawAspect="Content" ObjectID="_1649432300" r:id="rId11"/>
+          <o:OLEObject Type="Embed" ProgID="SmartDraw.2" ShapeID="_x0000_i1026" DrawAspect="Content" ObjectID="_1649432605" r:id="rId11"/>
         </w:object>
       </w:r>
     </w:p>
@@ -6537,15 +6380,7 @@
         <w:spacing w:before="60"/>
       </w:pPr>
       <w:r>
-        <w:t>Comme résumé dans le Tableau 1.1, les entiers apparaissant dans</w:t>
-      </w:r>
-      <w:proofErr w:type="gramStart"/>
-      <w:r>
-        <w:t xml:space="preserve"> ….</w:t>
-      </w:r>
-      <w:proofErr w:type="gramEnd"/>
-      <w:r>
-        <w:t>.</w:t>
+        <w:t>Comme résumé dans le Tableau 1.1, les entiers apparaissant dans …..</w:t>
       </w:r>
     </w:p>
     <w:p/>
@@ -6614,34 +6449,14 @@
                 <w:lang w:val="fr-FR"/>
               </w:rPr>
             </w:pPr>
-            <w:proofErr w:type="spellStart"/>
             <w:r>
               <w:rPr>
                 <w:sz w:val="18"/>
                 <w:szCs w:val="18"/>
                 <w:lang w:val="fr-FR"/>
               </w:rPr>
-              <w:t>YCbCr</w:t>
-            </w:r>
-            <w:proofErr w:type="spellEnd"/>
-            <w:r>
-              <w:rPr>
-                <w:sz w:val="18"/>
-                <w:szCs w:val="18"/>
-                <w:lang w:val="fr-FR"/>
-              </w:rPr>
-              <w:t xml:space="preserve"> </w:t>
-            </w:r>
-            <w:proofErr w:type="spellStart"/>
-            <w:r>
-              <w:rPr>
-                <w:sz w:val="18"/>
-                <w:szCs w:val="18"/>
-                <w:lang w:val="fr-FR"/>
-              </w:rPr>
-              <w:t>Video</w:t>
-            </w:r>
-            <w:proofErr w:type="spellEnd"/>
+              <w:t>YCbCr Video</w:t>
+            </w:r>
           </w:p>
         </w:tc>
         <w:tc>
@@ -6929,14 +6744,27 @@
       <w:r>
         <w:t>Tableau 1.</w:t>
       </w:r>
-      <w:fldSimple w:instr=" SEQ Tableau \* ARABIC \r 1 ">
-        <w:r>
-          <w:rPr>
-            <w:noProof/>
-          </w:rPr>
-          <w:t>1</w:t>
-        </w:r>
-      </w:fldSimple>
+      <w:r>
+        <w:fldChar w:fldCharType="begin"/>
+      </w:r>
+      <w:r>
+        <w:instrText xml:space="preserve"> SEQ Tableau \* ARABIC \r 1 </w:instrText>
+      </w:r>
+      <w:r>
+        <w:fldChar w:fldCharType="separate"/>
+      </w:r>
+      <w:r>
+        <w:rPr>
+          <w:noProof/>
+        </w:rPr>
+        <w:t>1</w:t>
+      </w:r>
+      <w:r>
+        <w:rPr>
+          <w:noProof/>
+        </w:rPr>
+        <w:fldChar w:fldCharType="end"/>
+      </w:r>
       <w:r>
         <w:t xml:space="preserve"> - Exemple de Tableau </w:t>
       </w:r>
@@ -6982,13 +6810,8 @@
       </w:pPr>
       <w:r>
         <w:lastRenderedPageBreak/>
-        <w:t xml:space="preserve">SITS </w:t>
-      </w:r>
-      <w:proofErr w:type="spellStart"/>
-      <w:r>
-        <w:t>Analysis</w:t>
-      </w:r>
-      <w:proofErr w:type="spellEnd"/>
+        <w:t>SITS Analysis</w:t>
+      </w:r>
     </w:p>
     <w:p>
       <w:pPr>
@@ -7234,33 +7057,54 @@
       <w:r>
         <w:t xml:space="preserve">Figure </w:t>
       </w:r>
-      <w:fldSimple w:instr=" STYLEREF 1 \s ">
-        <w:r>
-          <w:rPr>
-            <w:noProof/>
-          </w:rPr>
-          <w:t>4</w:t>
-        </w:r>
-      </w:fldSimple>
+      <w:r>
+        <w:fldChar w:fldCharType="begin"/>
+      </w:r>
+      <w:r>
+        <w:instrText xml:space="preserve"> STYLEREF 1 \s </w:instrText>
+      </w:r>
+      <w:r>
+        <w:fldChar w:fldCharType="separate"/>
+      </w:r>
+      <w:r>
+        <w:rPr>
+          <w:noProof/>
+        </w:rPr>
+        <w:t>4</w:t>
+      </w:r>
+      <w:r>
+        <w:rPr>
+          <w:noProof/>
+        </w:rPr>
+        <w:fldChar w:fldCharType="end"/>
+      </w:r>
       <w:r>
         <w:t>.</w:t>
       </w:r>
-      <w:fldSimple w:instr=" SEQ Figure \* ARABIC \s 1 ">
-        <w:r>
-          <w:rPr>
-            <w:noProof/>
-          </w:rPr>
-          <w:t>1</w:t>
-        </w:r>
-      </w:fldSimple>
-      <w:r>
-        <w:t xml:space="preserve"> : Pattern </w:t>
-      </w:r>
-      <w:proofErr w:type="spellStart"/>
-      <w:r>
-        <w:t>representation</w:t>
-      </w:r>
-      <w:proofErr w:type="spellEnd"/>
+      <w:r>
+        <w:fldChar w:fldCharType="begin"/>
+      </w:r>
+      <w:r>
+        <w:instrText xml:space="preserve"> SEQ Figure \* ARABIC \s 1 </w:instrText>
+      </w:r>
+      <w:r>
+        <w:fldChar w:fldCharType="separate"/>
+      </w:r>
+      <w:r>
+        <w:rPr>
+          <w:noProof/>
+        </w:rPr>
+        <w:t>1</w:t>
+      </w:r>
+      <w:r>
+        <w:rPr>
+          <w:noProof/>
+        </w:rPr>
+        <w:fldChar w:fldCharType="end"/>
+      </w:r>
+      <w:r>
+        <w:t xml:space="preserve"> : Pattern representation</w:t>
+      </w:r>
     </w:p>
     <w:p>
       <w:pPr>
@@ -8246,23 +8090,13 @@
           <w:lang w:val="en-GB"/>
         </w:rPr>
       </w:pPr>
-      <w:proofErr w:type="gramStart"/>
       <w:r>
         <w:rPr>
           <w:sz w:val="20"/>
           <w:szCs w:val="20"/>
           <w:lang w:val="en-GB"/>
         </w:rPr>
-        <w:t>First of all</w:t>
-      </w:r>
-      <w:proofErr w:type="gramEnd"/>
-      <w:r>
-        <w:rPr>
-          <w:sz w:val="20"/>
-          <w:szCs w:val="20"/>
-          <w:lang w:val="en-GB"/>
-        </w:rPr>
-        <w:t>, the slope</w:t>
+        <w:t>First of all, the slope</w:t>
       </w:r>
       <w:r>
         <w:rPr>
@@ -8385,51 +8219,53 @@
       <w:r>
         <w:t xml:space="preserve">Figure </w:t>
       </w:r>
-      <w:fldSimple w:instr=" STYLEREF 1 \s ">
-        <w:r>
-          <w:rPr>
-            <w:noProof/>
-          </w:rPr>
-          <w:t>5</w:t>
-        </w:r>
-      </w:fldSimple>
+      <w:r>
+        <w:fldChar w:fldCharType="begin"/>
+      </w:r>
+      <w:r>
+        <w:instrText xml:space="preserve"> STYLEREF 1 \s </w:instrText>
+      </w:r>
+      <w:r>
+        <w:fldChar w:fldCharType="separate"/>
+      </w:r>
+      <w:r>
+        <w:rPr>
+          <w:noProof/>
+        </w:rPr>
+        <w:t>5</w:t>
+      </w:r>
+      <w:r>
+        <w:rPr>
+          <w:noProof/>
+        </w:rPr>
+        <w:fldChar w:fldCharType="end"/>
+      </w:r>
       <w:r>
         <w:t>.</w:t>
       </w:r>
-      <w:fldSimple w:instr=" SEQ Figure \* ARABIC \s 1 ">
-        <w:r>
-          <w:rPr>
-            <w:noProof/>
-          </w:rPr>
-          <w:t>1</w:t>
-        </w:r>
-      </w:fldSimple>
-      <w:r>
-        <w:t xml:space="preserve"> : </w:t>
-      </w:r>
-      <w:proofErr w:type="spellStart"/>
-      <w:r>
-        <w:t>Traditional</w:t>
-      </w:r>
-      <w:proofErr w:type="spellEnd"/>
-      <w:r>
-        <w:t xml:space="preserve"> </w:t>
-      </w:r>
-      <w:proofErr w:type="spellStart"/>
-      <w:r>
-        <w:t>orchard</w:t>
-      </w:r>
-      <w:proofErr w:type="spellEnd"/>
-      <w:r>
-        <w:t xml:space="preserve"> </w:t>
-      </w:r>
-      <w:proofErr w:type="spellStart"/>
-      <w:r>
-        <w:t>equation</w:t>
-      </w:r>
-      <w:proofErr w:type="spellEnd"/>
-      <w:r>
-        <w:t xml:space="preserve"> line</w:t>
+      <w:r>
+        <w:fldChar w:fldCharType="begin"/>
+      </w:r>
+      <w:r>
+        <w:instrText xml:space="preserve"> SEQ Figure \* ARABIC \s 1 </w:instrText>
+      </w:r>
+      <w:r>
+        <w:fldChar w:fldCharType="separate"/>
+      </w:r>
+      <w:r>
+        <w:rPr>
+          <w:noProof/>
+        </w:rPr>
+        <w:t>1</w:t>
+      </w:r>
+      <w:r>
+        <w:rPr>
+          <w:noProof/>
+        </w:rPr>
+        <w:fldChar w:fldCharType="end"/>
+      </w:r>
+      <w:r>
+        <w:t xml:space="preserve"> : Traditional orchard equation line</w:t>
       </w:r>
     </w:p>
     <w:p>
@@ -8575,17 +8411,9 @@
         <w:rPr>
           <w:lang w:val="en-GB"/>
         </w:rPr>
-        <w:t xml:space="preserve">with the number of patterns </w:t>
-      </w:r>
-      <w:proofErr w:type="spellStart"/>
-      <w:r>
-        <w:rPr>
-          <w:lang w:val="en-GB"/>
-        </w:rPr>
-        <w:t>occurences</w:t>
+        <w:t>with the number of patterns occurences</w:t>
       </w:r>
       <w:bookmarkEnd w:id="34"/>
-      <w:proofErr w:type="spellEnd"/>
     </w:p>
     <w:p>
       <w:pPr>
@@ -8873,13 +8701,8 @@
         <w:pStyle w:val="Heading3"/>
       </w:pPr>
       <w:bookmarkStart w:id="36" w:name="_Toc38814895"/>
-      <w:proofErr w:type="spellStart"/>
-      <w:r>
-        <w:t>Unbalanced</w:t>
-      </w:r>
-      <w:proofErr w:type="spellEnd"/>
-      <w:r>
-        <w:t xml:space="preserve"> data</w:t>
+      <w:r>
+        <w:t>Unbalanced data</w:t>
       </w:r>
       <w:bookmarkEnd w:id="36"/>
       <w:r>
@@ -9162,43 +8985,53 @@
                             <w:r>
                               <w:t xml:space="preserve">Figure </w:t>
                             </w:r>
-                            <w:fldSimple w:instr=" STYLEREF 1 \s ">
-                              <w:r>
-                                <w:rPr>
-                                  <w:noProof/>
-                                </w:rPr>
-                                <w:t>5</w:t>
-                              </w:r>
-                            </w:fldSimple>
+                            <w:r>
+                              <w:fldChar w:fldCharType="begin"/>
+                            </w:r>
+                            <w:r>
+                              <w:instrText xml:space="preserve"> STYLEREF 1 \s </w:instrText>
+                            </w:r>
+                            <w:r>
+                              <w:fldChar w:fldCharType="separate"/>
+                            </w:r>
+                            <w:r>
+                              <w:rPr>
+                                <w:noProof/>
+                              </w:rPr>
+                              <w:t>5</w:t>
+                            </w:r>
+                            <w:r>
+                              <w:rPr>
+                                <w:noProof/>
+                              </w:rPr>
+                              <w:fldChar w:fldCharType="end"/>
+                            </w:r>
                             <w:r>
                               <w:t>.</w:t>
                             </w:r>
-                            <w:fldSimple w:instr=" SEQ Figure \* ARABIC \s 1 ">
-                              <w:r>
-                                <w:rPr>
-                                  <w:noProof/>
-                                </w:rPr>
-                                <w:t>4</w:t>
-                              </w:r>
-                            </w:fldSimple>
                             <w:r>
-                              <w:t xml:space="preserve"> : </w:t>
+                              <w:fldChar w:fldCharType="begin"/>
                             </w:r>
-                            <w:proofErr w:type="spellStart"/>
                             <w:r>
-                              <w:t>Balanced</w:t>
+                              <w:instrText xml:space="preserve"> SEQ Figure \* ARABIC \s 1 </w:instrText>
                             </w:r>
-                            <w:proofErr w:type="spellEnd"/>
                             <w:r>
-                              <w:t xml:space="preserve"> Data </w:t>
+                              <w:fldChar w:fldCharType="separate"/>
                             </w:r>
-                            <w:proofErr w:type="spellStart"/>
                             <w:r>
-                              <w:t>with</w:t>
+                              <w:rPr>
+                                <w:noProof/>
+                              </w:rPr>
+                              <w:t>4</w:t>
                             </w:r>
-                            <w:proofErr w:type="spellEnd"/>
                             <w:r>
-                              <w:t xml:space="preserve"> SMOTE</w:t>
+                              <w:rPr>
+                                <w:noProof/>
+                              </w:rPr>
+                              <w:fldChar w:fldCharType="end"/>
+                            </w:r>
+                            <w:r>
+                              <w:t xml:space="preserve"> : Balanced Data with SMOTE</w:t>
                             </w:r>
                           </w:p>
                         </w:txbxContent>
@@ -9239,43 +9072,53 @@
                       <w:r>
                         <w:t xml:space="preserve">Figure </w:t>
                       </w:r>
-                      <w:fldSimple w:instr=" STYLEREF 1 \s ">
-                        <w:r>
-                          <w:rPr>
-                            <w:noProof/>
-                          </w:rPr>
-                          <w:t>5</w:t>
-                        </w:r>
-                      </w:fldSimple>
+                      <w:r>
+                        <w:fldChar w:fldCharType="begin"/>
+                      </w:r>
+                      <w:r>
+                        <w:instrText xml:space="preserve"> STYLEREF 1 \s </w:instrText>
+                      </w:r>
+                      <w:r>
+                        <w:fldChar w:fldCharType="separate"/>
+                      </w:r>
+                      <w:r>
+                        <w:rPr>
+                          <w:noProof/>
+                        </w:rPr>
+                        <w:t>5</w:t>
+                      </w:r>
+                      <w:r>
+                        <w:rPr>
+                          <w:noProof/>
+                        </w:rPr>
+                        <w:fldChar w:fldCharType="end"/>
+                      </w:r>
                       <w:r>
                         <w:t>.</w:t>
                       </w:r>
-                      <w:fldSimple w:instr=" SEQ Figure \* ARABIC \s 1 ">
-                        <w:r>
-                          <w:rPr>
-                            <w:noProof/>
-                          </w:rPr>
-                          <w:t>4</w:t>
-                        </w:r>
-                      </w:fldSimple>
                       <w:r>
-                        <w:t xml:space="preserve"> : </w:t>
+                        <w:fldChar w:fldCharType="begin"/>
                       </w:r>
-                      <w:proofErr w:type="spellStart"/>
                       <w:r>
-                        <w:t>Balanced</w:t>
+                        <w:instrText xml:space="preserve"> SEQ Figure \* ARABIC \s 1 </w:instrText>
                       </w:r>
-                      <w:proofErr w:type="spellEnd"/>
                       <w:r>
-                        <w:t xml:space="preserve"> Data </w:t>
+                        <w:fldChar w:fldCharType="separate"/>
                       </w:r>
-                      <w:proofErr w:type="spellStart"/>
                       <w:r>
-                        <w:t>with</w:t>
+                        <w:rPr>
+                          <w:noProof/>
+                        </w:rPr>
+                        <w:t>4</w:t>
                       </w:r>
-                      <w:proofErr w:type="spellEnd"/>
                       <w:r>
-                        <w:t xml:space="preserve"> SMOTE</w:t>
+                        <w:rPr>
+                          <w:noProof/>
+                        </w:rPr>
+                        <w:fldChar w:fldCharType="end"/>
+                      </w:r>
+                      <w:r>
+                        <w:t xml:space="preserve"> : Balanced Data with SMOTE</w:t>
                       </w:r>
                     </w:p>
                   </w:txbxContent>
@@ -9347,49 +9190,54 @@
                             <w:r>
                               <w:t xml:space="preserve">Figure </w:t>
                             </w:r>
-                            <w:fldSimple w:instr=" STYLEREF 1 \s ">
-                              <w:r>
-                                <w:rPr>
-                                  <w:noProof/>
-                                </w:rPr>
-                                <w:t>5</w:t>
-                              </w:r>
-                            </w:fldSimple>
+                            <w:r>
+                              <w:fldChar w:fldCharType="begin"/>
+                            </w:r>
+                            <w:r>
+                              <w:instrText xml:space="preserve"> STYLEREF 1 \s </w:instrText>
+                            </w:r>
+                            <w:r>
+                              <w:fldChar w:fldCharType="separate"/>
+                            </w:r>
+                            <w:r>
+                              <w:rPr>
+                                <w:noProof/>
+                              </w:rPr>
+                              <w:t>5</w:t>
+                            </w:r>
+                            <w:r>
+                              <w:rPr>
+                                <w:noProof/>
+                              </w:rPr>
+                              <w:fldChar w:fldCharType="end"/>
+                            </w:r>
                             <w:r>
                               <w:t>.</w:t>
                             </w:r>
-                            <w:fldSimple w:instr=" SEQ Figure \* ARABIC \s 1 ">
-                              <w:r>
-                                <w:rPr>
-                                  <w:noProof/>
-                                </w:rPr>
-                                <w:t>5</w:t>
-                              </w:r>
-                            </w:fldSimple>
                             <w:r>
-                              <w:t xml:space="preserve"> : </w:t>
+                              <w:fldChar w:fldCharType="begin"/>
                             </w:r>
-                            <w:proofErr w:type="spellStart"/>
                             <w:r>
-                              <w:t>Balanced</w:t>
+                              <w:instrText xml:space="preserve"> SEQ Figure \* ARABIC \s 1 </w:instrText>
                             </w:r>
-                            <w:proofErr w:type="spellEnd"/>
                             <w:r>
-                              <w:t xml:space="preserve"> Data </w:t>
+                              <w:fldChar w:fldCharType="separate"/>
                             </w:r>
-                            <w:proofErr w:type="spellStart"/>
                             <w:r>
-                              <w:t>with</w:t>
+                              <w:rPr>
+                                <w:noProof/>
+                              </w:rPr>
+                              <w:t>5</w:t>
                             </w:r>
-                            <w:proofErr w:type="spellEnd"/>
                             <w:r>
-                              <w:t xml:space="preserve"> </w:t>
+                              <w:rPr>
+                                <w:noProof/>
+                              </w:rPr>
+                              <w:fldChar w:fldCharType="end"/>
                             </w:r>
-                            <w:proofErr w:type="spellStart"/>
                             <w:r>
-                              <w:t>Nearmiss</w:t>
+                              <w:t xml:space="preserve"> : Balanced Data with Nearmiss</w:t>
                             </w:r>
-                            <w:proofErr w:type="spellEnd"/>
                           </w:p>
                         </w:txbxContent>
                       </wps:txbx>
@@ -9422,49 +9270,54 @@
                       <w:r>
                         <w:t xml:space="preserve">Figure </w:t>
                       </w:r>
-                      <w:fldSimple w:instr=" STYLEREF 1 \s ">
-                        <w:r>
-                          <w:rPr>
-                            <w:noProof/>
-                          </w:rPr>
-                          <w:t>5</w:t>
-                        </w:r>
-                      </w:fldSimple>
+                      <w:r>
+                        <w:fldChar w:fldCharType="begin"/>
+                      </w:r>
+                      <w:r>
+                        <w:instrText xml:space="preserve"> STYLEREF 1 \s </w:instrText>
+                      </w:r>
+                      <w:r>
+                        <w:fldChar w:fldCharType="separate"/>
+                      </w:r>
+                      <w:r>
+                        <w:rPr>
+                          <w:noProof/>
+                        </w:rPr>
+                        <w:t>5</w:t>
+                      </w:r>
+                      <w:r>
+                        <w:rPr>
+                          <w:noProof/>
+                        </w:rPr>
+                        <w:fldChar w:fldCharType="end"/>
+                      </w:r>
                       <w:r>
                         <w:t>.</w:t>
                       </w:r>
-                      <w:fldSimple w:instr=" SEQ Figure \* ARABIC \s 1 ">
-                        <w:r>
-                          <w:rPr>
-                            <w:noProof/>
-                          </w:rPr>
-                          <w:t>5</w:t>
-                        </w:r>
-                      </w:fldSimple>
                       <w:r>
-                        <w:t xml:space="preserve"> : </w:t>
+                        <w:fldChar w:fldCharType="begin"/>
                       </w:r>
-                      <w:proofErr w:type="spellStart"/>
                       <w:r>
-                        <w:t>Balanced</w:t>
+                        <w:instrText xml:space="preserve"> SEQ Figure \* ARABIC \s 1 </w:instrText>
                       </w:r>
-                      <w:proofErr w:type="spellEnd"/>
                       <w:r>
-                        <w:t xml:space="preserve"> Data </w:t>
+                        <w:fldChar w:fldCharType="separate"/>
                       </w:r>
-                      <w:proofErr w:type="spellStart"/>
                       <w:r>
-                        <w:t>with</w:t>
+                        <w:rPr>
+                          <w:noProof/>
+                        </w:rPr>
+                        <w:t>5</w:t>
                       </w:r>
-                      <w:proofErr w:type="spellEnd"/>
                       <w:r>
-                        <w:t xml:space="preserve"> </w:t>
+                        <w:rPr>
+                          <w:noProof/>
+                        </w:rPr>
+                        <w:fldChar w:fldCharType="end"/>
                       </w:r>
-                      <w:proofErr w:type="spellStart"/>
                       <w:r>
-                        <w:t>Nearmiss</w:t>
+                        <w:t xml:space="preserve"> : Balanced Data with Nearmiss</w:t>
                       </w:r>
-                      <w:proofErr w:type="spellEnd"/>
                     </w:p>
                   </w:txbxContent>
                 </v:textbox>
@@ -9534,35 +9387,53 @@
                             <w:r>
                               <w:t xml:space="preserve">Figure </w:t>
                             </w:r>
-                            <w:fldSimple w:instr=" STYLEREF 1 \s ">
-                              <w:r>
-                                <w:rPr>
-                                  <w:noProof/>
-                                </w:rPr>
-                                <w:t>5</w:t>
-                              </w:r>
-                            </w:fldSimple>
+                            <w:r>
+                              <w:fldChar w:fldCharType="begin"/>
+                            </w:r>
+                            <w:r>
+                              <w:instrText xml:space="preserve"> STYLEREF 1 \s </w:instrText>
+                            </w:r>
+                            <w:r>
+                              <w:fldChar w:fldCharType="separate"/>
+                            </w:r>
+                            <w:r>
+                              <w:rPr>
+                                <w:noProof/>
+                              </w:rPr>
+                              <w:t>5</w:t>
+                            </w:r>
+                            <w:r>
+                              <w:rPr>
+                                <w:noProof/>
+                              </w:rPr>
+                              <w:fldChar w:fldCharType="end"/>
+                            </w:r>
                             <w:r>
                               <w:t>.</w:t>
                             </w:r>
-                            <w:fldSimple w:instr=" SEQ Figure \* ARABIC \s 1 ">
-                              <w:r>
-                                <w:rPr>
-                                  <w:noProof/>
-                                </w:rPr>
-                                <w:t>6</w:t>
-                              </w:r>
-                            </w:fldSimple>
                             <w:r>
-                              <w:t xml:space="preserve"> : </w:t>
+                              <w:fldChar w:fldCharType="begin"/>
                             </w:r>
-                            <w:proofErr w:type="spellStart"/>
                             <w:r>
-                              <w:t>Unbalanced</w:t>
+                              <w:instrText xml:space="preserve"> SEQ Figure \* ARABIC \s 1 </w:instrText>
                             </w:r>
-                            <w:proofErr w:type="spellEnd"/>
                             <w:r>
-                              <w:t xml:space="preserve"> Data</w:t>
+                              <w:fldChar w:fldCharType="separate"/>
+                            </w:r>
+                            <w:r>
+                              <w:rPr>
+                                <w:noProof/>
+                              </w:rPr>
+                              <w:t>6</w:t>
+                            </w:r>
+                            <w:r>
+                              <w:rPr>
+                                <w:noProof/>
+                              </w:rPr>
+                              <w:fldChar w:fldCharType="end"/>
+                            </w:r>
+                            <w:r>
+                              <w:t xml:space="preserve"> : Unbalanced Data</w:t>
                             </w:r>
                           </w:p>
                         </w:txbxContent>
@@ -9596,35 +9467,53 @@
                       <w:r>
                         <w:t xml:space="preserve">Figure </w:t>
                       </w:r>
-                      <w:fldSimple w:instr=" STYLEREF 1 \s ">
-                        <w:r>
-                          <w:rPr>
-                            <w:noProof/>
-                          </w:rPr>
-                          <w:t>5</w:t>
-                        </w:r>
-                      </w:fldSimple>
+                      <w:r>
+                        <w:fldChar w:fldCharType="begin"/>
+                      </w:r>
+                      <w:r>
+                        <w:instrText xml:space="preserve"> STYLEREF 1 \s </w:instrText>
+                      </w:r>
+                      <w:r>
+                        <w:fldChar w:fldCharType="separate"/>
+                      </w:r>
+                      <w:r>
+                        <w:rPr>
+                          <w:noProof/>
+                        </w:rPr>
+                        <w:t>5</w:t>
+                      </w:r>
+                      <w:r>
+                        <w:rPr>
+                          <w:noProof/>
+                        </w:rPr>
+                        <w:fldChar w:fldCharType="end"/>
+                      </w:r>
                       <w:r>
                         <w:t>.</w:t>
                       </w:r>
-                      <w:fldSimple w:instr=" SEQ Figure \* ARABIC \s 1 ">
-                        <w:r>
-                          <w:rPr>
-                            <w:noProof/>
-                          </w:rPr>
-                          <w:t>6</w:t>
-                        </w:r>
-                      </w:fldSimple>
                       <w:r>
-                        <w:t xml:space="preserve"> : </w:t>
+                        <w:fldChar w:fldCharType="begin"/>
                       </w:r>
-                      <w:proofErr w:type="spellStart"/>
                       <w:r>
-                        <w:t>Unbalanced</w:t>
+                        <w:instrText xml:space="preserve"> SEQ Figure \* ARABIC \s 1 </w:instrText>
                       </w:r>
-                      <w:proofErr w:type="spellEnd"/>
                       <w:r>
-                        <w:t xml:space="preserve"> Data</w:t>
+                        <w:fldChar w:fldCharType="separate"/>
+                      </w:r>
+                      <w:r>
+                        <w:rPr>
+                          <w:noProof/>
+                        </w:rPr>
+                        <w:t>6</w:t>
+                      </w:r>
+                      <w:r>
+                        <w:rPr>
+                          <w:noProof/>
+                        </w:rPr>
+                        <w:fldChar w:fldCharType="end"/>
+                      </w:r>
+                      <w:r>
+                        <w:t xml:space="preserve"> : Unbalanced Data</w:t>
                       </w:r>
                     </w:p>
                   </w:txbxContent>
@@ -9781,20 +9670,10 @@
         <w:pStyle w:val="Heading3"/>
       </w:pPr>
       <w:bookmarkStart w:id="37" w:name="_Toc38814896"/>
-      <w:proofErr w:type="spellStart"/>
-      <w:r>
-        <w:t>Logistic</w:t>
-      </w:r>
-      <w:proofErr w:type="spellEnd"/>
-      <w:r>
-        <w:t xml:space="preserve"> </w:t>
-      </w:r>
-      <w:proofErr w:type="spellStart"/>
-      <w:r>
-        <w:t>Regression</w:t>
+      <w:r>
+        <w:t>Logistic Regression</w:t>
       </w:r>
       <w:bookmarkEnd w:id="37"/>
-      <w:proofErr w:type="spellEnd"/>
     </w:p>
     <w:p>
       <w:pPr>
@@ -9822,25 +9701,12 @@
       </w:pPr>
       <w:bookmarkStart w:id="39" w:name="_Toc38814898"/>
       <w:r>
-        <w:t xml:space="preserve">Classification </w:t>
-      </w:r>
-      <w:proofErr w:type="spellStart"/>
-      <w:r>
-        <w:t>r</w:t>
-      </w:r>
-      <w:r>
-        <w:t>esults</w:t>
-      </w:r>
-      <w:proofErr w:type="spellEnd"/>
-      <w:r>
-        <w:t xml:space="preserve"> </w:t>
-      </w:r>
-      <w:proofErr w:type="spellStart"/>
-      <w:r>
-        <w:t>analysis</w:t>
+        <w:t>Classification r</w:t>
+      </w:r>
+      <w:r>
+        <w:t>esults analysis</w:t>
       </w:r>
       <w:bookmarkEnd w:id="39"/>
-      <w:proofErr w:type="spellEnd"/>
     </w:p>
     <w:p>
       <w:pPr>
@@ -10087,7 +9953,6 @@
                 <w:lang w:eastAsia="fr-FR"/>
               </w:rPr>
             </w:pPr>
-            <w:proofErr w:type="spellStart"/>
             <w:r>
               <w:rPr>
                 <w:rFonts w:ascii="Calibri" w:eastAsia="Times New Roman" w:hAnsi="Calibri" w:cs="Times New Roman"/>
@@ -10099,20 +9964,7 @@
                 <w:lang w:eastAsia="fr-FR"/>
               </w:rPr>
               <w:lastRenderedPageBreak/>
-              <w:t>Features</w:t>
-            </w:r>
-            <w:proofErr w:type="spellEnd"/>
-            <w:r>
-              <w:rPr>
-                <w:rFonts w:ascii="Calibri" w:eastAsia="Times New Roman" w:hAnsi="Calibri" w:cs="Times New Roman"/>
-                <w:b/>
-                <w:bCs/>
-                <w:color w:val="000000"/>
-                <w:sz w:val="24"/>
-                <w:szCs w:val="24"/>
-                <w:lang w:eastAsia="fr-FR"/>
-              </w:rPr>
-              <w:t xml:space="preserve"> : </w:t>
+              <w:t xml:space="preserve">Features : </w:t>
             </w:r>
           </w:p>
         </w:tc>
@@ -10158,22 +10010,8 @@
                 <w:szCs w:val="24"/>
                 <w:lang w:eastAsia="fr-FR"/>
               </w:rPr>
-              <w:t xml:space="preserve">s1, s2, </w:t>
-            </w:r>
-            <w:proofErr w:type="spellStart"/>
-            <w:r>
-              <w:rPr>
-                <w:rFonts w:ascii="Calibri" w:eastAsia="Times New Roman" w:hAnsi="Calibri" w:cs="Times New Roman"/>
-                <w:b/>
-                <w:bCs/>
-                <w:color w:val="000000"/>
-                <w:sz w:val="24"/>
-                <w:szCs w:val="24"/>
-                <w:lang w:eastAsia="fr-FR"/>
-              </w:rPr>
-              <w:t>nb_pattern</w:t>
-            </w:r>
-            <w:proofErr w:type="spellEnd"/>
+              <w:t>s1, s2, nb_pattern</w:t>
+            </w:r>
           </w:p>
         </w:tc>
       </w:tr>
@@ -10257,7 +10095,6 @@
                 <w:lang w:eastAsia="fr-FR"/>
               </w:rPr>
             </w:pPr>
-            <w:proofErr w:type="spellStart"/>
             <w:r>
               <w:rPr>
                 <w:rFonts w:ascii="Calibri" w:eastAsia="Times New Roman" w:hAnsi="Calibri" w:cs="Times New Roman"/>
@@ -10270,7 +10107,6 @@
               </w:rPr>
               <w:t>Precision</w:t>
             </w:r>
-            <w:proofErr w:type="spellEnd"/>
           </w:p>
         </w:tc>
         <w:tc>
@@ -10304,7 +10140,6 @@
                 <w:lang w:eastAsia="fr-FR"/>
               </w:rPr>
             </w:pPr>
-            <w:proofErr w:type="spellStart"/>
             <w:r>
               <w:rPr>
                 <w:rFonts w:ascii="Calibri" w:eastAsia="Times New Roman" w:hAnsi="Calibri" w:cs="Times New Roman"/>
@@ -10317,7 +10152,6 @@
               </w:rPr>
               <w:t>Recall</w:t>
             </w:r>
-            <w:proofErr w:type="spellEnd"/>
           </w:p>
         </w:tc>
         <w:tc>
@@ -10475,7 +10309,6 @@
                 <w:lang w:eastAsia="fr-FR"/>
               </w:rPr>
             </w:pPr>
-            <w:proofErr w:type="spellStart"/>
             <w:r>
               <w:rPr>
                 <w:rFonts w:ascii="Calibri" w:eastAsia="Times New Roman" w:hAnsi="Calibri" w:cs="Times New Roman"/>
@@ -10486,20 +10319,7 @@
                 <w:szCs w:val="22"/>
                 <w:lang w:eastAsia="fr-FR"/>
               </w:rPr>
-              <w:t>Correlation</w:t>
-            </w:r>
-            <w:proofErr w:type="spellEnd"/>
-            <w:r>
-              <w:rPr>
-                <w:rFonts w:ascii="Calibri" w:eastAsia="Times New Roman" w:hAnsi="Calibri" w:cs="Times New Roman"/>
-                <w:b/>
-                <w:bCs/>
-                <w:color w:val="000000"/>
-                <w:sz w:val="22"/>
-                <w:szCs w:val="22"/>
-                <w:lang w:eastAsia="fr-FR"/>
-              </w:rPr>
-              <w:t xml:space="preserve"> matrix</w:t>
+              <w:t>Correlation matrix</w:t>
             </w:r>
           </w:p>
         </w:tc>
@@ -10539,7 +10359,6 @@
                 <w:lang w:eastAsia="fr-FR"/>
               </w:rPr>
             </w:pPr>
-            <w:proofErr w:type="spellStart"/>
             <w:r>
               <w:rPr>
                 <w:rFonts w:ascii="Calibri" w:eastAsia="Times New Roman" w:hAnsi="Calibri" w:cs="Times New Roman"/>
@@ -10550,35 +10369,8 @@
                 <w:szCs w:val="22"/>
                 <w:lang w:eastAsia="fr-FR"/>
               </w:rPr>
-              <w:t>Logistic</w:t>
-            </w:r>
-            <w:proofErr w:type="spellEnd"/>
-            <w:r>
-              <w:rPr>
-                <w:rFonts w:ascii="Calibri" w:eastAsia="Times New Roman" w:hAnsi="Calibri" w:cs="Times New Roman"/>
-                <w:b/>
-                <w:bCs/>
-                <w:color w:val="000000"/>
-                <w:sz w:val="22"/>
-                <w:szCs w:val="22"/>
-                <w:lang w:eastAsia="fr-FR"/>
-              </w:rPr>
-              <w:t xml:space="preserve"> </w:t>
-            </w:r>
-            <w:proofErr w:type="spellStart"/>
-            <w:r>
-              <w:rPr>
-                <w:rFonts w:ascii="Calibri" w:eastAsia="Times New Roman" w:hAnsi="Calibri" w:cs="Times New Roman"/>
-                <w:b/>
-                <w:bCs/>
-                <w:color w:val="000000"/>
-                <w:sz w:val="22"/>
-                <w:szCs w:val="22"/>
-                <w:lang w:eastAsia="fr-FR"/>
-              </w:rPr>
-              <w:t>Regression</w:t>
-            </w:r>
-            <w:proofErr w:type="spellEnd"/>
+              <w:t>Logistic Regression</w:t>
+            </w:r>
             <w:r>
               <w:rPr>
                 <w:rFonts w:ascii="Calibri" w:eastAsia="Times New Roman" w:hAnsi="Calibri" w:cs="Times New Roman"/>
@@ -11230,7 +11022,6 @@
                 <w:lang w:eastAsia="fr-FR"/>
               </w:rPr>
             </w:pPr>
-            <w:proofErr w:type="spellStart"/>
             <w:r>
               <w:rPr>
                 <w:rFonts w:ascii="Calibri" w:eastAsia="Times New Roman" w:hAnsi="Calibri" w:cs="Times New Roman"/>
@@ -11241,35 +11032,8 @@
                 <w:szCs w:val="22"/>
                 <w:lang w:eastAsia="fr-FR"/>
               </w:rPr>
-              <w:t>Logistic</w:t>
-            </w:r>
-            <w:proofErr w:type="spellEnd"/>
-            <w:r>
-              <w:rPr>
-                <w:rFonts w:ascii="Calibri" w:eastAsia="Times New Roman" w:hAnsi="Calibri" w:cs="Times New Roman"/>
-                <w:b/>
-                <w:bCs/>
-                <w:color w:val="000000"/>
-                <w:sz w:val="22"/>
-                <w:szCs w:val="22"/>
-                <w:lang w:eastAsia="fr-FR"/>
-              </w:rPr>
-              <w:t xml:space="preserve"> </w:t>
-            </w:r>
-            <w:proofErr w:type="spellStart"/>
-            <w:r>
-              <w:rPr>
-                <w:rFonts w:ascii="Calibri" w:eastAsia="Times New Roman" w:hAnsi="Calibri" w:cs="Times New Roman"/>
-                <w:b/>
-                <w:bCs/>
-                <w:color w:val="000000"/>
-                <w:sz w:val="22"/>
-                <w:szCs w:val="22"/>
-                <w:lang w:eastAsia="fr-FR"/>
-              </w:rPr>
-              <w:t>Regression</w:t>
-            </w:r>
-            <w:proofErr w:type="spellEnd"/>
+              <w:t>Logistic Regression</w:t>
+            </w:r>
             <w:r>
               <w:rPr>
                 <w:rFonts w:ascii="Calibri" w:eastAsia="Times New Roman" w:hAnsi="Calibri" w:cs="Times New Roman"/>
@@ -11921,7 +11685,6 @@
                 <w:lang w:eastAsia="fr-FR"/>
               </w:rPr>
             </w:pPr>
-            <w:proofErr w:type="spellStart"/>
             <w:r>
               <w:rPr>
                 <w:rFonts w:ascii="Calibri" w:eastAsia="Times New Roman" w:hAnsi="Calibri" w:cs="Times New Roman"/>
@@ -11932,9 +11695,8 @@
                 <w:szCs w:val="22"/>
                 <w:lang w:eastAsia="fr-FR"/>
               </w:rPr>
-              <w:t>Logistic</w:t>
-            </w:r>
-            <w:proofErr w:type="spellEnd"/>
+              <w:t>Logistic Regression</w:t>
+            </w:r>
             <w:r>
               <w:rPr>
                 <w:rFonts w:ascii="Calibri" w:eastAsia="Times New Roman" w:hAnsi="Calibri" w:cs="Times New Roman"/>
@@ -11945,35 +11707,8 @@
                 <w:szCs w:val="22"/>
                 <w:lang w:eastAsia="fr-FR"/>
               </w:rPr>
-              <w:t xml:space="preserve"> </w:t>
-            </w:r>
-            <w:proofErr w:type="spellStart"/>
-            <w:r>
-              <w:rPr>
-                <w:rFonts w:ascii="Calibri" w:eastAsia="Times New Roman" w:hAnsi="Calibri" w:cs="Times New Roman"/>
-                <w:b/>
-                <w:bCs/>
-                <w:color w:val="000000"/>
-                <w:sz w:val="22"/>
-                <w:szCs w:val="22"/>
-                <w:lang w:eastAsia="fr-FR"/>
-              </w:rPr>
-              <w:t>Regression</w:t>
-            </w:r>
-            <w:proofErr w:type="spellEnd"/>
-            <w:r>
-              <w:rPr>
-                <w:rFonts w:ascii="Calibri" w:eastAsia="Times New Roman" w:hAnsi="Calibri" w:cs="Times New Roman"/>
-                <w:b/>
-                <w:bCs/>
-                <w:color w:val="000000"/>
-                <w:sz w:val="22"/>
-                <w:szCs w:val="22"/>
-                <w:lang w:eastAsia="fr-FR"/>
-              </w:rPr>
               <w:br/>
             </w:r>
-            <w:proofErr w:type="spellStart"/>
             <w:r>
               <w:rPr>
                 <w:rFonts w:ascii="Calibri" w:eastAsia="Times New Roman" w:hAnsi="Calibri" w:cs="Times New Roman"/>
@@ -11984,7 +11719,6 @@
               </w:rPr>
               <w:t>Nearmiss</w:t>
             </w:r>
-            <w:proofErr w:type="spellEnd"/>
           </w:p>
         </w:tc>
         <w:tc>
@@ -13964,7 +13698,6 @@
               </w:rPr>
               <w:br/>
             </w:r>
-            <w:proofErr w:type="spellStart"/>
             <w:r>
               <w:rPr>
                 <w:rFonts w:ascii="Calibri" w:eastAsia="Times New Roman" w:hAnsi="Calibri" w:cs="Times New Roman"/>
@@ -13975,7 +13708,6 @@
               </w:rPr>
               <w:t>Nearmiss</w:t>
             </w:r>
-            <w:proofErr w:type="spellEnd"/>
           </w:p>
         </w:tc>
         <w:tc>
@@ -14725,7 +14457,6 @@
                 <w:lang w:eastAsia="fr-FR"/>
               </w:rPr>
             </w:pPr>
-            <w:proofErr w:type="spellStart"/>
             <w:r>
               <w:rPr>
                 <w:rFonts w:ascii="Calibri" w:eastAsia="Times New Roman" w:hAnsi="Calibri" w:cs="Times New Roman"/>
@@ -14736,20 +14467,7 @@
                 <w:szCs w:val="24"/>
                 <w:lang w:eastAsia="fr-FR"/>
               </w:rPr>
-              <w:t>Features</w:t>
-            </w:r>
-            <w:proofErr w:type="spellEnd"/>
-            <w:r>
-              <w:rPr>
-                <w:rFonts w:ascii="Calibri" w:eastAsia="Times New Roman" w:hAnsi="Calibri" w:cs="Times New Roman"/>
-                <w:b/>
-                <w:bCs/>
-                <w:color w:val="000000"/>
-                <w:sz w:val="24"/>
-                <w:szCs w:val="24"/>
-                <w:lang w:eastAsia="fr-FR"/>
-              </w:rPr>
-              <w:t xml:space="preserve"> : </w:t>
+              <w:t xml:space="preserve">Features : </w:t>
             </w:r>
           </w:p>
         </w:tc>
@@ -14880,7 +14598,6 @@
                 <w:lang w:eastAsia="fr-FR"/>
               </w:rPr>
             </w:pPr>
-            <w:proofErr w:type="spellStart"/>
             <w:r>
               <w:rPr>
                 <w:rFonts w:ascii="Calibri" w:eastAsia="Times New Roman" w:hAnsi="Calibri" w:cs="Times New Roman"/>
@@ -14893,7 +14610,6 @@
               </w:rPr>
               <w:t>Precision</w:t>
             </w:r>
-            <w:proofErr w:type="spellEnd"/>
           </w:p>
         </w:tc>
         <w:tc>
@@ -14927,7 +14643,6 @@
                 <w:lang w:eastAsia="fr-FR"/>
               </w:rPr>
             </w:pPr>
-            <w:proofErr w:type="spellStart"/>
             <w:r>
               <w:rPr>
                 <w:rFonts w:ascii="Calibri" w:eastAsia="Times New Roman" w:hAnsi="Calibri" w:cs="Times New Roman"/>
@@ -14940,7 +14655,6 @@
               </w:rPr>
               <w:t>Recall</w:t>
             </w:r>
-            <w:proofErr w:type="spellEnd"/>
           </w:p>
         </w:tc>
         <w:tc>
@@ -15098,7 +14812,6 @@
                 <w:lang w:eastAsia="fr-FR"/>
               </w:rPr>
             </w:pPr>
-            <w:proofErr w:type="spellStart"/>
             <w:r>
               <w:rPr>
                 <w:rFonts w:ascii="Calibri" w:eastAsia="Times New Roman" w:hAnsi="Calibri" w:cs="Times New Roman"/>
@@ -15109,20 +14822,7 @@
                 <w:szCs w:val="22"/>
                 <w:lang w:eastAsia="fr-FR"/>
               </w:rPr>
-              <w:t>Correlation</w:t>
-            </w:r>
-            <w:proofErr w:type="spellEnd"/>
-            <w:r>
-              <w:rPr>
-                <w:rFonts w:ascii="Calibri" w:eastAsia="Times New Roman" w:hAnsi="Calibri" w:cs="Times New Roman"/>
-                <w:b/>
-                <w:bCs/>
-                <w:color w:val="000000"/>
-                <w:sz w:val="22"/>
-                <w:szCs w:val="22"/>
-                <w:lang w:eastAsia="fr-FR"/>
-              </w:rPr>
-              <w:t xml:space="preserve"> matrix</w:t>
+              <w:t>Correlation matrix</w:t>
             </w:r>
           </w:p>
         </w:tc>
@@ -15162,7 +14862,6 @@
                 <w:lang w:eastAsia="fr-FR"/>
               </w:rPr>
             </w:pPr>
-            <w:proofErr w:type="spellStart"/>
             <w:r>
               <w:rPr>
                 <w:rFonts w:ascii="Calibri" w:eastAsia="Times New Roman" w:hAnsi="Calibri" w:cs="Times New Roman"/>
@@ -15173,35 +14872,8 @@
                 <w:szCs w:val="22"/>
                 <w:lang w:eastAsia="fr-FR"/>
               </w:rPr>
-              <w:t>Logistic</w:t>
-            </w:r>
-            <w:proofErr w:type="spellEnd"/>
-            <w:r>
-              <w:rPr>
-                <w:rFonts w:ascii="Calibri" w:eastAsia="Times New Roman" w:hAnsi="Calibri" w:cs="Times New Roman"/>
-                <w:b/>
-                <w:bCs/>
-                <w:color w:val="000000"/>
-                <w:sz w:val="22"/>
-                <w:szCs w:val="22"/>
-                <w:lang w:eastAsia="fr-FR"/>
-              </w:rPr>
-              <w:t xml:space="preserve"> </w:t>
-            </w:r>
-            <w:proofErr w:type="spellStart"/>
-            <w:r>
-              <w:rPr>
-                <w:rFonts w:ascii="Calibri" w:eastAsia="Times New Roman" w:hAnsi="Calibri" w:cs="Times New Roman"/>
-                <w:b/>
-                <w:bCs/>
-                <w:color w:val="000000"/>
-                <w:sz w:val="22"/>
-                <w:szCs w:val="22"/>
-                <w:lang w:eastAsia="fr-FR"/>
-              </w:rPr>
-              <w:t>Regression</w:t>
-            </w:r>
-            <w:proofErr w:type="spellEnd"/>
+              <w:t>Logistic Regression</w:t>
+            </w:r>
             <w:r>
               <w:rPr>
                 <w:rFonts w:ascii="Calibri" w:eastAsia="Times New Roman" w:hAnsi="Calibri" w:cs="Times New Roman"/>
@@ -15853,7 +15525,6 @@
                 <w:lang w:eastAsia="fr-FR"/>
               </w:rPr>
             </w:pPr>
-            <w:proofErr w:type="spellStart"/>
             <w:r>
               <w:rPr>
                 <w:rFonts w:ascii="Calibri" w:eastAsia="Times New Roman" w:hAnsi="Calibri" w:cs="Times New Roman"/>
@@ -15864,35 +15535,8 @@
                 <w:szCs w:val="22"/>
                 <w:lang w:eastAsia="fr-FR"/>
               </w:rPr>
-              <w:t>Logistic</w:t>
-            </w:r>
-            <w:proofErr w:type="spellEnd"/>
-            <w:r>
-              <w:rPr>
-                <w:rFonts w:ascii="Calibri" w:eastAsia="Times New Roman" w:hAnsi="Calibri" w:cs="Times New Roman"/>
-                <w:b/>
-                <w:bCs/>
-                <w:color w:val="000000"/>
-                <w:sz w:val="22"/>
-                <w:szCs w:val="22"/>
-                <w:lang w:eastAsia="fr-FR"/>
-              </w:rPr>
-              <w:t xml:space="preserve"> </w:t>
-            </w:r>
-            <w:proofErr w:type="spellStart"/>
-            <w:r>
-              <w:rPr>
-                <w:rFonts w:ascii="Calibri" w:eastAsia="Times New Roman" w:hAnsi="Calibri" w:cs="Times New Roman"/>
-                <w:b/>
-                <w:bCs/>
-                <w:color w:val="000000"/>
-                <w:sz w:val="22"/>
-                <w:szCs w:val="22"/>
-                <w:lang w:eastAsia="fr-FR"/>
-              </w:rPr>
-              <w:t>Regression</w:t>
-            </w:r>
-            <w:proofErr w:type="spellEnd"/>
+              <w:t>Logistic Regression</w:t>
+            </w:r>
             <w:r>
               <w:rPr>
                 <w:rFonts w:ascii="Calibri" w:eastAsia="Times New Roman" w:hAnsi="Calibri" w:cs="Times New Roman"/>
@@ -16544,7 +16188,6 @@
                 <w:lang w:eastAsia="fr-FR"/>
               </w:rPr>
             </w:pPr>
-            <w:proofErr w:type="spellStart"/>
             <w:r>
               <w:rPr>
                 <w:rFonts w:ascii="Calibri" w:eastAsia="Times New Roman" w:hAnsi="Calibri" w:cs="Times New Roman"/>
@@ -16555,9 +16198,8 @@
                 <w:szCs w:val="22"/>
                 <w:lang w:eastAsia="fr-FR"/>
               </w:rPr>
-              <w:t>Logistic</w:t>
-            </w:r>
-            <w:proofErr w:type="spellEnd"/>
+              <w:t>Logistic Regression</w:t>
+            </w:r>
             <w:r>
               <w:rPr>
                 <w:rFonts w:ascii="Calibri" w:eastAsia="Times New Roman" w:hAnsi="Calibri" w:cs="Times New Roman"/>
@@ -16568,35 +16210,8 @@
                 <w:szCs w:val="22"/>
                 <w:lang w:eastAsia="fr-FR"/>
               </w:rPr>
-              <w:t xml:space="preserve"> </w:t>
-            </w:r>
-            <w:proofErr w:type="spellStart"/>
-            <w:r>
-              <w:rPr>
-                <w:rFonts w:ascii="Calibri" w:eastAsia="Times New Roman" w:hAnsi="Calibri" w:cs="Times New Roman"/>
-                <w:b/>
-                <w:bCs/>
-                <w:color w:val="000000"/>
-                <w:sz w:val="22"/>
-                <w:szCs w:val="22"/>
-                <w:lang w:eastAsia="fr-FR"/>
-              </w:rPr>
-              <w:t>Regression</w:t>
-            </w:r>
-            <w:proofErr w:type="spellEnd"/>
-            <w:r>
-              <w:rPr>
-                <w:rFonts w:ascii="Calibri" w:eastAsia="Times New Roman" w:hAnsi="Calibri" w:cs="Times New Roman"/>
-                <w:b/>
-                <w:bCs/>
-                <w:color w:val="000000"/>
-                <w:sz w:val="22"/>
-                <w:szCs w:val="22"/>
-                <w:lang w:eastAsia="fr-FR"/>
-              </w:rPr>
               <w:br/>
             </w:r>
-            <w:proofErr w:type="spellStart"/>
             <w:r>
               <w:rPr>
                 <w:rFonts w:ascii="Calibri" w:eastAsia="Times New Roman" w:hAnsi="Calibri" w:cs="Times New Roman"/>
@@ -16607,7 +16222,6 @@
               </w:rPr>
               <w:t>Nearmiss</w:t>
             </w:r>
-            <w:proofErr w:type="spellEnd"/>
           </w:p>
         </w:tc>
         <w:tc>
@@ -18587,7 +18201,6 @@
               </w:rPr>
               <w:br/>
             </w:r>
-            <w:proofErr w:type="spellStart"/>
             <w:r>
               <w:rPr>
                 <w:rFonts w:ascii="Calibri" w:eastAsia="Times New Roman" w:hAnsi="Calibri" w:cs="Times New Roman"/>
@@ -18598,7 +18211,6 @@
               </w:rPr>
               <w:t>Nearmiss</w:t>
             </w:r>
-            <w:proofErr w:type="spellEnd"/>
           </w:p>
         </w:tc>
         <w:tc>
@@ -19356,7 +18968,6 @@
                 <w:lang w:eastAsia="fr-FR"/>
               </w:rPr>
             </w:pPr>
-            <w:proofErr w:type="spellStart"/>
             <w:r>
               <w:rPr>
                 <w:rFonts w:ascii="Calibri" w:eastAsia="Times New Roman" w:hAnsi="Calibri" w:cs="Times New Roman"/>
@@ -19368,20 +18979,7 @@
                 <w:lang w:eastAsia="fr-FR"/>
               </w:rPr>
               <w:lastRenderedPageBreak/>
-              <w:t>Features</w:t>
-            </w:r>
-            <w:proofErr w:type="spellEnd"/>
-            <w:r>
-              <w:rPr>
-                <w:rFonts w:ascii="Calibri" w:eastAsia="Times New Roman" w:hAnsi="Calibri" w:cs="Times New Roman"/>
-                <w:b/>
-                <w:bCs/>
-                <w:color w:val="000000"/>
-                <w:sz w:val="24"/>
-                <w:szCs w:val="24"/>
-                <w:lang w:eastAsia="fr-FR"/>
-              </w:rPr>
-              <w:t xml:space="preserve"> : </w:t>
+              <w:t xml:space="preserve">Features : </w:t>
             </w:r>
           </w:p>
         </w:tc>
@@ -19417,7 +19015,6 @@
                 <w:lang w:eastAsia="fr-FR"/>
               </w:rPr>
             </w:pPr>
-            <w:proofErr w:type="spellStart"/>
             <w:r>
               <w:rPr>
                 <w:rFonts w:ascii="Calibri" w:eastAsia="Times New Roman" w:hAnsi="Calibri" w:cs="Times New Roman"/>
@@ -19430,7 +19027,6 @@
               </w:rPr>
               <w:t>nb_pattern</w:t>
             </w:r>
-            <w:proofErr w:type="spellEnd"/>
           </w:p>
         </w:tc>
       </w:tr>
@@ -19514,7 +19110,6 @@
                 <w:lang w:eastAsia="fr-FR"/>
               </w:rPr>
             </w:pPr>
-            <w:proofErr w:type="spellStart"/>
             <w:r>
               <w:rPr>
                 <w:rFonts w:ascii="Calibri" w:eastAsia="Times New Roman" w:hAnsi="Calibri" w:cs="Times New Roman"/>
@@ -19527,7 +19122,6 @@
               </w:rPr>
               <w:t>Precision</w:t>
             </w:r>
-            <w:proofErr w:type="spellEnd"/>
           </w:p>
         </w:tc>
         <w:tc>
@@ -19561,7 +19155,6 @@
                 <w:lang w:eastAsia="fr-FR"/>
               </w:rPr>
             </w:pPr>
-            <w:proofErr w:type="spellStart"/>
             <w:r>
               <w:rPr>
                 <w:rFonts w:ascii="Calibri" w:eastAsia="Times New Roman" w:hAnsi="Calibri" w:cs="Times New Roman"/>
@@ -19574,7 +19167,6 @@
               </w:rPr>
               <w:t>Recall</w:t>
             </w:r>
-            <w:proofErr w:type="spellEnd"/>
           </w:p>
         </w:tc>
         <w:tc>
@@ -19732,7 +19324,6 @@
                 <w:lang w:eastAsia="fr-FR"/>
               </w:rPr>
             </w:pPr>
-            <w:proofErr w:type="spellStart"/>
             <w:r>
               <w:rPr>
                 <w:rFonts w:ascii="Calibri" w:eastAsia="Times New Roman" w:hAnsi="Calibri" w:cs="Times New Roman"/>
@@ -19743,20 +19334,7 @@
                 <w:szCs w:val="22"/>
                 <w:lang w:eastAsia="fr-FR"/>
               </w:rPr>
-              <w:t>Correlation</w:t>
-            </w:r>
-            <w:proofErr w:type="spellEnd"/>
-            <w:r>
-              <w:rPr>
-                <w:rFonts w:ascii="Calibri" w:eastAsia="Times New Roman" w:hAnsi="Calibri" w:cs="Times New Roman"/>
-                <w:b/>
-                <w:bCs/>
-                <w:color w:val="000000"/>
-                <w:sz w:val="22"/>
-                <w:szCs w:val="22"/>
-                <w:lang w:eastAsia="fr-FR"/>
-              </w:rPr>
-              <w:t xml:space="preserve"> matrix</w:t>
+              <w:t>Correlation matrix</w:t>
             </w:r>
           </w:p>
         </w:tc>
@@ -19796,7 +19374,6 @@
                 <w:lang w:eastAsia="fr-FR"/>
               </w:rPr>
             </w:pPr>
-            <w:proofErr w:type="spellStart"/>
             <w:r>
               <w:rPr>
                 <w:rFonts w:ascii="Calibri" w:eastAsia="Times New Roman" w:hAnsi="Calibri" w:cs="Times New Roman"/>
@@ -19807,35 +19384,8 @@
                 <w:szCs w:val="22"/>
                 <w:lang w:eastAsia="fr-FR"/>
               </w:rPr>
-              <w:t>Logistic</w:t>
-            </w:r>
-            <w:proofErr w:type="spellEnd"/>
-            <w:r>
-              <w:rPr>
-                <w:rFonts w:ascii="Calibri" w:eastAsia="Times New Roman" w:hAnsi="Calibri" w:cs="Times New Roman"/>
-                <w:b/>
-                <w:bCs/>
-                <w:color w:val="000000"/>
-                <w:sz w:val="22"/>
-                <w:szCs w:val="22"/>
-                <w:lang w:eastAsia="fr-FR"/>
-              </w:rPr>
-              <w:t xml:space="preserve"> </w:t>
-            </w:r>
-            <w:proofErr w:type="spellStart"/>
-            <w:r>
-              <w:rPr>
-                <w:rFonts w:ascii="Calibri" w:eastAsia="Times New Roman" w:hAnsi="Calibri" w:cs="Times New Roman"/>
-                <w:b/>
-                <w:bCs/>
-                <w:color w:val="000000"/>
-                <w:sz w:val="22"/>
-                <w:szCs w:val="22"/>
-                <w:lang w:eastAsia="fr-FR"/>
-              </w:rPr>
-              <w:t>Regression</w:t>
-            </w:r>
-            <w:proofErr w:type="spellEnd"/>
+              <w:t>Logistic Regression</w:t>
+            </w:r>
             <w:r>
               <w:rPr>
                 <w:rFonts w:ascii="Calibri" w:eastAsia="Times New Roman" w:hAnsi="Calibri" w:cs="Times New Roman"/>
@@ -20487,7 +20037,6 @@
                 <w:lang w:eastAsia="fr-FR"/>
               </w:rPr>
             </w:pPr>
-            <w:proofErr w:type="spellStart"/>
             <w:r>
               <w:rPr>
                 <w:rFonts w:ascii="Calibri" w:eastAsia="Times New Roman" w:hAnsi="Calibri" w:cs="Times New Roman"/>
@@ -20498,35 +20047,8 @@
                 <w:szCs w:val="22"/>
                 <w:lang w:eastAsia="fr-FR"/>
               </w:rPr>
-              <w:t>Logistic</w:t>
-            </w:r>
-            <w:proofErr w:type="spellEnd"/>
-            <w:r>
-              <w:rPr>
-                <w:rFonts w:ascii="Calibri" w:eastAsia="Times New Roman" w:hAnsi="Calibri" w:cs="Times New Roman"/>
-                <w:b/>
-                <w:bCs/>
-                <w:color w:val="000000"/>
-                <w:sz w:val="22"/>
-                <w:szCs w:val="22"/>
-                <w:lang w:eastAsia="fr-FR"/>
-              </w:rPr>
-              <w:t xml:space="preserve"> </w:t>
-            </w:r>
-            <w:proofErr w:type="spellStart"/>
-            <w:r>
-              <w:rPr>
-                <w:rFonts w:ascii="Calibri" w:eastAsia="Times New Roman" w:hAnsi="Calibri" w:cs="Times New Roman"/>
-                <w:b/>
-                <w:bCs/>
-                <w:color w:val="000000"/>
-                <w:sz w:val="22"/>
-                <w:szCs w:val="22"/>
-                <w:lang w:eastAsia="fr-FR"/>
-              </w:rPr>
-              <w:t>Regression</w:t>
-            </w:r>
-            <w:proofErr w:type="spellEnd"/>
+              <w:t>Logistic Regression</w:t>
+            </w:r>
             <w:r>
               <w:rPr>
                 <w:rFonts w:ascii="Calibri" w:eastAsia="Times New Roman" w:hAnsi="Calibri" w:cs="Times New Roman"/>
@@ -21178,7 +20700,6 @@
                 <w:lang w:eastAsia="fr-FR"/>
               </w:rPr>
             </w:pPr>
-            <w:proofErr w:type="spellStart"/>
             <w:r>
               <w:rPr>
                 <w:rFonts w:ascii="Calibri" w:eastAsia="Times New Roman" w:hAnsi="Calibri" w:cs="Times New Roman"/>
@@ -21189,9 +20710,8 @@
                 <w:szCs w:val="22"/>
                 <w:lang w:eastAsia="fr-FR"/>
               </w:rPr>
-              <w:t>Logistic</w:t>
-            </w:r>
-            <w:proofErr w:type="spellEnd"/>
+              <w:t>Logistic Regression</w:t>
+            </w:r>
             <w:r>
               <w:rPr>
                 <w:rFonts w:ascii="Calibri" w:eastAsia="Times New Roman" w:hAnsi="Calibri" w:cs="Times New Roman"/>
@@ -21202,35 +20722,8 @@
                 <w:szCs w:val="22"/>
                 <w:lang w:eastAsia="fr-FR"/>
               </w:rPr>
-              <w:t xml:space="preserve"> </w:t>
-            </w:r>
-            <w:proofErr w:type="spellStart"/>
-            <w:r>
-              <w:rPr>
-                <w:rFonts w:ascii="Calibri" w:eastAsia="Times New Roman" w:hAnsi="Calibri" w:cs="Times New Roman"/>
-                <w:b/>
-                <w:bCs/>
-                <w:color w:val="000000"/>
-                <w:sz w:val="22"/>
-                <w:szCs w:val="22"/>
-                <w:lang w:eastAsia="fr-FR"/>
-              </w:rPr>
-              <w:t>Regression</w:t>
-            </w:r>
-            <w:proofErr w:type="spellEnd"/>
-            <w:r>
-              <w:rPr>
-                <w:rFonts w:ascii="Calibri" w:eastAsia="Times New Roman" w:hAnsi="Calibri" w:cs="Times New Roman"/>
-                <w:b/>
-                <w:bCs/>
-                <w:color w:val="000000"/>
-                <w:sz w:val="22"/>
-                <w:szCs w:val="22"/>
-                <w:lang w:eastAsia="fr-FR"/>
-              </w:rPr>
               <w:br/>
             </w:r>
-            <w:proofErr w:type="spellStart"/>
             <w:r>
               <w:rPr>
                 <w:rFonts w:ascii="Calibri" w:eastAsia="Times New Roman" w:hAnsi="Calibri" w:cs="Times New Roman"/>
@@ -21241,7 +20734,6 @@
               </w:rPr>
               <w:t>Nearmiss</w:t>
             </w:r>
-            <w:proofErr w:type="spellEnd"/>
           </w:p>
         </w:tc>
         <w:tc>
@@ -23221,7 +22713,6 @@
               </w:rPr>
               <w:br/>
             </w:r>
-            <w:proofErr w:type="spellStart"/>
             <w:r>
               <w:rPr>
                 <w:rFonts w:ascii="Calibri" w:eastAsia="Times New Roman" w:hAnsi="Calibri" w:cs="Times New Roman"/>
@@ -23232,7 +22723,6 @@
               </w:rPr>
               <w:t>Nearmiss</w:t>
             </w:r>
-            <w:proofErr w:type="spellEnd"/>
           </w:p>
         </w:tc>
         <w:tc>
@@ -23919,21 +23409,7 @@
         <w:rPr>
           <w:lang w:val="en-GB"/>
         </w:rPr>
-        <w:t xml:space="preserve">The best results are obtained in the table 5-1, with the logistic regression model and the </w:t>
-      </w:r>
-      <w:proofErr w:type="spellStart"/>
-      <w:r>
-        <w:rPr>
-          <w:lang w:val="en-GB"/>
-        </w:rPr>
-        <w:t>NearMiss</w:t>
-      </w:r>
-      <w:proofErr w:type="spellEnd"/>
-      <w:r>
-        <w:rPr>
-          <w:lang w:val="en-GB"/>
-        </w:rPr>
-        <w:t xml:space="preserve"> balanced data, there is 76% of success and 24% of error. When the number of </w:t>
+        <w:t xml:space="preserve">The best results are obtained in the table 5-1, with the logistic regression model and the NearMiss balanced data, there is 76% of success and 24% of error. When the number of </w:t>
       </w:r>
       <w:r>
         <w:rPr>
@@ -23957,21 +23433,7 @@
         <w:rPr>
           <w:lang w:val="en-GB"/>
         </w:rPr>
-        <w:t xml:space="preserve"> is still the logistic regression model with the </w:t>
-      </w:r>
-      <w:proofErr w:type="spellStart"/>
-      <w:r>
-        <w:rPr>
-          <w:lang w:val="en-GB"/>
-        </w:rPr>
-        <w:t>NearMiss</w:t>
-      </w:r>
-      <w:proofErr w:type="spellEnd"/>
-      <w:r>
-        <w:rPr>
-          <w:lang w:val="en-GB"/>
-        </w:rPr>
-        <w:t xml:space="preserve"> balanced data, but this time there is 69% of success and 31% of error. </w:t>
+        <w:t xml:space="preserve"> is still the logistic regression model with the NearMiss balanced data, but this time there is 69% of success and 31% of error. </w:t>
       </w:r>
       <w:r>
         <w:rPr>
@@ -24202,21 +23664,7 @@
         <w:rPr>
           <w:lang w:val="en-GB"/>
         </w:rPr>
-        <w:t xml:space="preserve"> : Slope 1 </w:t>
-      </w:r>
-      <w:proofErr w:type="spellStart"/>
-      <w:r>
-        <w:rPr>
-          <w:lang w:val="en-GB"/>
-        </w:rPr>
-        <w:t>ploted</w:t>
-      </w:r>
-      <w:proofErr w:type="spellEnd"/>
-      <w:r>
-        <w:rPr>
-          <w:lang w:val="en-GB"/>
-        </w:rPr>
-        <w:t xml:space="preserve"> against Slope 2</w:t>
+        <w:t xml:space="preserve"> : Slope 1 ploted against Slope 2</w:t>
       </w:r>
     </w:p>
     <w:p>
@@ -24229,35 +23677,7 @@
         <w:rPr>
           <w:lang w:val="en-GB"/>
         </w:rPr>
-        <w:t xml:space="preserve">To go further, by doing the mean of the results for the logistic regression using smote and </w:t>
-      </w:r>
-      <w:proofErr w:type="spellStart"/>
-      <w:r>
-        <w:rPr>
-          <w:lang w:val="en-GB"/>
-        </w:rPr>
-        <w:t>NearMiss</w:t>
-      </w:r>
-      <w:proofErr w:type="spellEnd"/>
-      <w:r>
-        <w:rPr>
-          <w:lang w:val="en-GB"/>
-        </w:rPr>
-        <w:t xml:space="preserve"> data it </w:t>
-      </w:r>
-      <w:proofErr w:type="gramStart"/>
-      <w:r>
-        <w:rPr>
-          <w:lang w:val="en-GB"/>
-        </w:rPr>
-        <w:t>gives :</w:t>
-      </w:r>
-      <w:proofErr w:type="gramEnd"/>
-      <w:r>
-        <w:rPr>
-          <w:lang w:val="en-GB"/>
-        </w:rPr>
-        <w:t xml:space="preserve"> </w:t>
+        <w:t xml:space="preserve">To go further, by doing the mean of the results for the logistic regression using smote and NearMiss data it gives : </w:t>
       </w:r>
     </w:p>
     <w:p>
@@ -24352,30 +23772,9 @@
         <w:pStyle w:val="Heading1"/>
       </w:pPr>
       <w:bookmarkStart w:id="40" w:name="_Toc38814899"/>
-      <w:proofErr w:type="spellStart"/>
       <w:r>
         <w:lastRenderedPageBreak/>
-        <w:t>Parcel</w:t>
-      </w:r>
-      <w:proofErr w:type="spellEnd"/>
-      <w:r>
-        <w:t xml:space="preserve"> </w:t>
-      </w:r>
-      <w:proofErr w:type="spellStart"/>
-      <w:r>
-        <w:t>classifcation</w:t>
-      </w:r>
-      <w:proofErr w:type="spellEnd"/>
-      <w:r>
-        <w:t xml:space="preserve"> </w:t>
-      </w:r>
-      <w:proofErr w:type="spellStart"/>
-      <w:r>
-        <w:t>with</w:t>
-      </w:r>
-      <w:proofErr w:type="spellEnd"/>
-      <w:r>
-        <w:t xml:space="preserve"> Kmeans</w:t>
+        <w:t>Parcel classifcation with Kmeans</w:t>
       </w:r>
       <w:bookmarkEnd w:id="40"/>
     </w:p>
@@ -24409,14 +23808,9 @@
       </w:pPr>
       <w:bookmarkStart w:id="41" w:name="_Toc38814900"/>
       <w:r>
-        <w:t xml:space="preserve">Data </w:t>
-      </w:r>
-      <w:proofErr w:type="spellStart"/>
-      <w:r>
-        <w:t>separation</w:t>
+        <w:t>Data separation</w:t>
       </w:r>
       <w:bookmarkEnd w:id="41"/>
-      <w:proofErr w:type="spellEnd"/>
     </w:p>
     <w:p>
       <w:pPr>
@@ -24433,25 +23827,7 @@
           <w:szCs w:val="20"/>
           <w:lang w:val="en-GB"/>
         </w:rPr>
-        <w:t xml:space="preserve">The parcels for each orchards are divided into 3 </w:t>
-      </w:r>
-      <w:proofErr w:type="gramStart"/>
-      <w:r>
-        <w:rPr>
-          <w:sz w:val="20"/>
-          <w:szCs w:val="20"/>
-          <w:lang w:val="en-GB"/>
-        </w:rPr>
-        <w:t>groups :</w:t>
-      </w:r>
-      <w:proofErr w:type="gramEnd"/>
-      <w:r>
-        <w:rPr>
-          <w:sz w:val="20"/>
-          <w:szCs w:val="20"/>
-          <w:lang w:val="en-GB"/>
-        </w:rPr>
-        <w:t xml:space="preserve"> </w:t>
+        <w:t xml:space="preserve">The parcels for each orchards are divided into 3 groups : </w:t>
       </w:r>
     </w:p>
     <w:p>
@@ -24473,7 +23849,7 @@
           <w:szCs w:val="20"/>
           <w:lang w:val="en-GB"/>
         </w:rPr>
-        <w:t>Groupe 1 for Kmeans training, composed of 24 traditional parcels, and 50 intensive parcels</w:t>
+        <w:t>Group 1 for Kmeans training, composed of 24 traditional parcels, and 50 intensive parcels</w:t>
       </w:r>
     </w:p>
     <w:p>
@@ -24495,7 +23871,7 @@
           <w:szCs w:val="20"/>
           <w:lang w:val="en-GB"/>
         </w:rPr>
-        <w:t>Groupe 2 for the comparison of patterns associated with each cluster from Kmeans, composed of 12 traditional parcels, and 26 intensive parcels</w:t>
+        <w:t>Group 2 for the comparison of patterns associated with each cluster from Kmeans, composed of 12 traditional parcels, and 26 intensive parcels</w:t>
       </w:r>
     </w:p>
     <w:p>
@@ -24517,7 +23893,7 @@
           <w:szCs w:val="20"/>
           <w:lang w:val="en-GB"/>
         </w:rPr>
-        <w:t>Groupe 3 for the classification prediction tests, composed of 12 traditional parcels, and 26 intensive parcels</w:t>
+        <w:t>Group 3 for the classification prediction tests, composed of 12 traditional parcels, and 26 intensive parcels</w:t>
       </w:r>
     </w:p>
     <w:p>
@@ -24526,14 +23902,9 @@
       </w:pPr>
       <w:bookmarkStart w:id="42" w:name="_Toc38814901"/>
       <w:r>
-        <w:t xml:space="preserve">Kmeans </w:t>
-      </w:r>
-      <w:proofErr w:type="spellStart"/>
-      <w:r>
-        <w:t>algorithm</w:t>
+        <w:t>Kmeans algorithm</w:t>
       </w:r>
       <w:bookmarkEnd w:id="42"/>
-      <w:proofErr w:type="spellEnd"/>
     </w:p>
     <w:p>
       <w:pPr>
@@ -24568,6 +23939,16 @@
         </w:rPr>
         <w:t xml:space="preserve"> we used Euclidean distances between vectors of 27 values (the patterns) to find the nearest cluster and a k =100.</w:t>
       </w:r>
+      <w:r>
+        <w:rPr>
+          <w:sz w:val="20"/>
+          <w:szCs w:val="20"/>
+          <w:lang w:val="en-GB"/>
+        </w:rPr>
+        <w:t xml:space="preserve"> The dataset was extracted from the first group using the extraction method for multiple parcels presented in the part 4.2.</w:t>
+      </w:r>
+      <w:bookmarkStart w:id="43" w:name="_GoBack"/>
+      <w:bookmarkEnd w:id="43"/>
     </w:p>
     <w:p>
       <w:pPr>
@@ -24599,19 +23980,14 @@
       <w:pPr>
         <w:pStyle w:val="Heading2"/>
       </w:pPr>
-      <w:bookmarkStart w:id="43" w:name="_Toc38814902"/>
+      <w:bookmarkStart w:id="44" w:name="_Toc38814902"/>
       <w:r>
         <w:t>Plot</w:t>
       </w:r>
       <w:r>
-        <w:t xml:space="preserve"> </w:t>
-      </w:r>
-      <w:proofErr w:type="spellStart"/>
-      <w:r>
-        <w:t>Comparison</w:t>
-      </w:r>
-      <w:bookmarkEnd w:id="43"/>
-      <w:proofErr w:type="spellEnd"/>
+        <w:t xml:space="preserve"> Comparison</w:t>
+      </w:r>
+      <w:bookmarkEnd w:id="44"/>
     </w:p>
     <w:p>
       <w:pPr>
@@ -25112,21 +24488,16 @@
           <w:rtlGutter/>
         </w:sectPr>
       </w:pPr>
-      <w:bookmarkStart w:id="44" w:name="_Toc38814903"/>
+      <w:bookmarkStart w:id="45" w:name="_Toc38814903"/>
     </w:p>
     <w:p>
       <w:pPr>
         <w:pStyle w:val="Heading2"/>
       </w:pPr>
-      <w:proofErr w:type="spellStart"/>
-      <w:r>
-        <w:t>Normalized</w:t>
-      </w:r>
-      <w:proofErr w:type="spellEnd"/>
-      <w:r>
-        <w:t xml:space="preserve"> data classification</w:t>
-      </w:r>
-      <w:bookmarkEnd w:id="44"/>
+      <w:r>
+        <w:t>Normalized data classification</w:t>
+      </w:r>
+      <w:bookmarkEnd w:id="45"/>
     </w:p>
     <w:p>
       <w:pPr>
@@ -25150,21 +24521,11 @@
       <w:pPr>
         <w:pStyle w:val="Heading3"/>
       </w:pPr>
-      <w:bookmarkStart w:id="45" w:name="_Toc38814904"/>
-      <w:proofErr w:type="spellStart"/>
-      <w:r>
-        <w:t>Logistic</w:t>
-      </w:r>
-      <w:proofErr w:type="spellEnd"/>
-      <w:r>
-        <w:t xml:space="preserve"> </w:t>
-      </w:r>
-      <w:proofErr w:type="spellStart"/>
-      <w:r>
-        <w:t>Regression</w:t>
-      </w:r>
-      <w:bookmarkEnd w:id="45"/>
-      <w:proofErr w:type="spellEnd"/>
+      <w:bookmarkStart w:id="46" w:name="_Toc38814904"/>
+      <w:r>
+        <w:t>Logistic Regression</w:t>
+      </w:r>
+      <w:bookmarkEnd w:id="46"/>
     </w:p>
     <w:p>
       <w:pPr>
@@ -25175,16 +24536,11 @@
       <w:pPr>
         <w:pStyle w:val="Heading3"/>
       </w:pPr>
-      <w:bookmarkStart w:id="46" w:name="_Toc38814905"/>
-      <w:r>
-        <w:t xml:space="preserve">K </w:t>
-      </w:r>
-      <w:proofErr w:type="spellStart"/>
-      <w:r>
-        <w:t>neighbours</w:t>
-      </w:r>
-      <w:bookmarkEnd w:id="46"/>
-      <w:proofErr w:type="spellEnd"/>
+      <w:bookmarkStart w:id="47" w:name="_Toc38814905"/>
+      <w:r>
+        <w:t>K neighbours</w:t>
+      </w:r>
+      <w:bookmarkEnd w:id="47"/>
     </w:p>
     <w:p>
       <w:pPr>
@@ -25245,22 +24601,12 @@
       <w:pPr>
         <w:pStyle w:val="Heading2"/>
       </w:pPr>
-      <w:bookmarkStart w:id="47" w:name="_Toc38814906"/>
-      <w:proofErr w:type="spellStart"/>
+      <w:bookmarkStart w:id="48" w:name="_Toc38814906"/>
       <w:r>
         <w:lastRenderedPageBreak/>
-        <w:t>Results</w:t>
-      </w:r>
-      <w:proofErr w:type="spellEnd"/>
-      <w:r>
-        <w:t xml:space="preserve"> </w:t>
-      </w:r>
-      <w:proofErr w:type="spellStart"/>
-      <w:r>
-        <w:t>analysis</w:t>
-      </w:r>
-      <w:bookmarkEnd w:id="47"/>
-      <w:proofErr w:type="spellEnd"/>
+        <w:t>Results analysis</w:t>
+      </w:r>
+      <w:bookmarkEnd w:id="48"/>
     </w:p>
     <w:p>
       <w:pPr>
@@ -25331,7 +24677,6 @@
                 <w:lang w:eastAsia="fr-FR"/>
               </w:rPr>
             </w:pPr>
-            <w:proofErr w:type="spellStart"/>
             <w:r>
               <w:rPr>
                 <w:rFonts w:ascii="Calibri" w:eastAsia="Times New Roman" w:hAnsi="Calibri" w:cs="Calibri"/>
@@ -25342,20 +24687,7 @@
                 <w:szCs w:val="24"/>
                 <w:lang w:eastAsia="fr-FR"/>
               </w:rPr>
-              <w:t>Features</w:t>
-            </w:r>
-            <w:proofErr w:type="spellEnd"/>
-            <w:r>
-              <w:rPr>
-                <w:rFonts w:ascii="Calibri" w:eastAsia="Times New Roman" w:hAnsi="Calibri" w:cs="Calibri"/>
-                <w:b/>
-                <w:bCs/>
-                <w:color w:val="000000"/>
-                <w:sz w:val="24"/>
-                <w:szCs w:val="24"/>
-                <w:lang w:eastAsia="fr-FR"/>
-              </w:rPr>
-              <w:t xml:space="preserve"> : </w:t>
+              <w:t xml:space="preserve">Features : </w:t>
             </w:r>
           </w:p>
         </w:tc>
@@ -25391,7 +24723,6 @@
                 <w:lang w:eastAsia="fr-FR"/>
               </w:rPr>
             </w:pPr>
-            <w:proofErr w:type="spellStart"/>
             <w:r>
               <w:rPr>
                 <w:rFonts w:ascii="Calibri" w:eastAsia="Times New Roman" w:hAnsi="Calibri" w:cs="Calibri"/>
@@ -25402,20 +24733,7 @@
                 <w:szCs w:val="24"/>
                 <w:lang w:eastAsia="fr-FR"/>
               </w:rPr>
-              <w:t>Unbalanced</w:t>
-            </w:r>
-            <w:proofErr w:type="spellEnd"/>
-            <w:r>
-              <w:rPr>
-                <w:rFonts w:ascii="Calibri" w:eastAsia="Times New Roman" w:hAnsi="Calibri" w:cs="Calibri"/>
-                <w:b/>
-                <w:bCs/>
-                <w:color w:val="000000"/>
-                <w:sz w:val="24"/>
-                <w:szCs w:val="24"/>
-                <w:lang w:eastAsia="fr-FR"/>
-              </w:rPr>
-              <w:t xml:space="preserve"> test</w:t>
+              <w:t>Unbalanced test</w:t>
             </w:r>
           </w:p>
         </w:tc>
@@ -25500,7 +24818,6 @@
                 <w:lang w:eastAsia="fr-FR"/>
               </w:rPr>
             </w:pPr>
-            <w:proofErr w:type="spellStart"/>
             <w:r>
               <w:rPr>
                 <w:rFonts w:ascii="Calibri" w:eastAsia="Times New Roman" w:hAnsi="Calibri" w:cs="Calibri"/>
@@ -25513,7 +24830,6 @@
               </w:rPr>
               <w:t>Precision</w:t>
             </w:r>
-            <w:proofErr w:type="spellEnd"/>
           </w:p>
         </w:tc>
         <w:tc>
@@ -25547,7 +24863,6 @@
                 <w:lang w:eastAsia="fr-FR"/>
               </w:rPr>
             </w:pPr>
-            <w:proofErr w:type="spellStart"/>
             <w:r>
               <w:rPr>
                 <w:rFonts w:ascii="Calibri" w:eastAsia="Times New Roman" w:hAnsi="Calibri" w:cs="Calibri"/>
@@ -25560,7 +24875,6 @@
               </w:rPr>
               <w:t>Recall</w:t>
             </w:r>
-            <w:proofErr w:type="spellEnd"/>
           </w:p>
         </w:tc>
         <w:tc>
@@ -25763,7 +25077,6 @@
                 <w:lang w:eastAsia="fr-FR"/>
               </w:rPr>
             </w:pPr>
-            <w:proofErr w:type="spellStart"/>
             <w:r>
               <w:rPr>
                 <w:rFonts w:ascii="Calibri" w:eastAsia="Times New Roman" w:hAnsi="Calibri" w:cs="Calibri"/>
@@ -25776,7 +25089,6 @@
               </w:rPr>
               <w:t>Error</w:t>
             </w:r>
-            <w:proofErr w:type="spellEnd"/>
           </w:p>
         </w:tc>
         <w:tc>
@@ -25810,7 +25122,6 @@
                 <w:lang w:eastAsia="fr-FR"/>
               </w:rPr>
             </w:pPr>
-            <w:proofErr w:type="spellStart"/>
             <w:r>
               <w:rPr>
                 <w:rFonts w:ascii="Calibri" w:eastAsia="Times New Roman" w:hAnsi="Calibri" w:cs="Calibri"/>
@@ -25823,7 +25134,6 @@
               </w:rPr>
               <w:t>Sucess</w:t>
             </w:r>
-            <w:proofErr w:type="spellEnd"/>
           </w:p>
         </w:tc>
       </w:tr>
@@ -25862,7 +25172,6 @@
                 <w:lang w:eastAsia="fr-FR"/>
               </w:rPr>
             </w:pPr>
-            <w:proofErr w:type="spellStart"/>
             <w:r>
               <w:rPr>
                 <w:rFonts w:ascii="Calibri" w:eastAsia="Times New Roman" w:hAnsi="Calibri" w:cs="Calibri"/>
@@ -25873,35 +25182,8 @@
                 <w:szCs w:val="22"/>
                 <w:lang w:eastAsia="fr-FR"/>
               </w:rPr>
-              <w:t>Logistic</w:t>
-            </w:r>
-            <w:proofErr w:type="spellEnd"/>
-            <w:r>
-              <w:rPr>
-                <w:rFonts w:ascii="Calibri" w:eastAsia="Times New Roman" w:hAnsi="Calibri" w:cs="Calibri"/>
-                <w:b/>
-                <w:bCs/>
-                <w:color w:val="000000"/>
-                <w:sz w:val="22"/>
-                <w:szCs w:val="22"/>
-                <w:lang w:eastAsia="fr-FR"/>
-              </w:rPr>
-              <w:t xml:space="preserve"> </w:t>
-            </w:r>
-            <w:proofErr w:type="spellStart"/>
-            <w:r>
-              <w:rPr>
-                <w:rFonts w:ascii="Calibri" w:eastAsia="Times New Roman" w:hAnsi="Calibri" w:cs="Calibri"/>
-                <w:b/>
-                <w:bCs/>
-                <w:color w:val="000000"/>
-                <w:sz w:val="22"/>
-                <w:szCs w:val="22"/>
-                <w:lang w:eastAsia="fr-FR"/>
-              </w:rPr>
-              <w:t>Regression</w:t>
-            </w:r>
-            <w:proofErr w:type="spellEnd"/>
+              <w:t>Logistic Regression</w:t>
+            </w:r>
             <w:r>
               <w:rPr>
                 <w:rFonts w:ascii="Calibri" w:eastAsia="Times New Roman" w:hAnsi="Calibri" w:cs="Calibri"/>
@@ -26697,7 +25979,6 @@
                 <w:lang w:eastAsia="fr-FR"/>
               </w:rPr>
             </w:pPr>
-            <w:proofErr w:type="spellStart"/>
             <w:r>
               <w:rPr>
                 <w:rFonts w:ascii="Calibri" w:eastAsia="Times New Roman" w:hAnsi="Calibri" w:cs="Calibri"/>
@@ -26708,35 +25989,8 @@
                 <w:szCs w:val="22"/>
                 <w:lang w:eastAsia="fr-FR"/>
               </w:rPr>
-              <w:t>Logistic</w:t>
-            </w:r>
-            <w:proofErr w:type="spellEnd"/>
-            <w:r>
-              <w:rPr>
-                <w:rFonts w:ascii="Calibri" w:eastAsia="Times New Roman" w:hAnsi="Calibri" w:cs="Calibri"/>
-                <w:b/>
-                <w:bCs/>
-                <w:color w:val="000000"/>
-                <w:sz w:val="22"/>
-                <w:szCs w:val="22"/>
-                <w:lang w:eastAsia="fr-FR"/>
-              </w:rPr>
-              <w:t xml:space="preserve"> </w:t>
-            </w:r>
-            <w:proofErr w:type="spellStart"/>
-            <w:r>
-              <w:rPr>
-                <w:rFonts w:ascii="Calibri" w:eastAsia="Times New Roman" w:hAnsi="Calibri" w:cs="Calibri"/>
-                <w:b/>
-                <w:bCs/>
-                <w:color w:val="000000"/>
-                <w:sz w:val="22"/>
-                <w:szCs w:val="22"/>
-                <w:lang w:eastAsia="fr-FR"/>
-              </w:rPr>
-              <w:t>Regression</w:t>
-            </w:r>
-            <w:proofErr w:type="spellEnd"/>
+              <w:t>Logistic Regression</w:t>
+            </w:r>
             <w:r>
               <w:rPr>
                 <w:rFonts w:ascii="Calibri" w:eastAsia="Times New Roman" w:hAnsi="Calibri" w:cs="Calibri"/>
@@ -27544,7 +26798,6 @@
                 <w:lang w:eastAsia="fr-FR"/>
               </w:rPr>
             </w:pPr>
-            <w:proofErr w:type="spellStart"/>
             <w:r>
               <w:rPr>
                 <w:rFonts w:ascii="Calibri" w:eastAsia="Times New Roman" w:hAnsi="Calibri" w:cs="Calibri"/>
@@ -27555,9 +26808,8 @@
                 <w:szCs w:val="22"/>
                 <w:lang w:eastAsia="fr-FR"/>
               </w:rPr>
-              <w:t>Logistic</w:t>
-            </w:r>
-            <w:proofErr w:type="spellEnd"/>
+              <w:t>Logistic Regression</w:t>
+            </w:r>
             <w:r>
               <w:rPr>
                 <w:rFonts w:ascii="Calibri" w:eastAsia="Times New Roman" w:hAnsi="Calibri" w:cs="Calibri"/>
@@ -27568,35 +26820,8 @@
                 <w:szCs w:val="22"/>
                 <w:lang w:eastAsia="fr-FR"/>
               </w:rPr>
-              <w:t xml:space="preserve"> </w:t>
-            </w:r>
-            <w:proofErr w:type="spellStart"/>
-            <w:r>
-              <w:rPr>
-                <w:rFonts w:ascii="Calibri" w:eastAsia="Times New Roman" w:hAnsi="Calibri" w:cs="Calibri"/>
-                <w:b/>
-                <w:bCs/>
-                <w:color w:val="000000"/>
-                <w:sz w:val="22"/>
-                <w:szCs w:val="22"/>
-                <w:lang w:eastAsia="fr-FR"/>
-              </w:rPr>
-              <w:t>Regression</w:t>
-            </w:r>
-            <w:proofErr w:type="spellEnd"/>
-            <w:r>
-              <w:rPr>
-                <w:rFonts w:ascii="Calibri" w:eastAsia="Times New Roman" w:hAnsi="Calibri" w:cs="Calibri"/>
-                <w:b/>
-                <w:bCs/>
-                <w:color w:val="000000"/>
-                <w:sz w:val="22"/>
-                <w:szCs w:val="22"/>
-                <w:lang w:eastAsia="fr-FR"/>
-              </w:rPr>
               <w:br/>
             </w:r>
-            <w:proofErr w:type="spellStart"/>
             <w:r>
               <w:rPr>
                 <w:rFonts w:ascii="Calibri" w:eastAsia="Times New Roman" w:hAnsi="Calibri" w:cs="Calibri"/>
@@ -27607,7 +26832,6 @@
               </w:rPr>
               <w:t>Nearmiss</w:t>
             </w:r>
-            <w:proofErr w:type="spellEnd"/>
           </w:p>
         </w:tc>
         <w:tc>
@@ -28403,22 +27627,8 @@
                 <w:szCs w:val="22"/>
                 <w:lang w:eastAsia="fr-FR"/>
               </w:rPr>
-              <w:t xml:space="preserve">K </w:t>
-            </w:r>
-            <w:proofErr w:type="spellStart"/>
-            <w:r>
-              <w:rPr>
-                <w:rFonts w:ascii="Calibri" w:eastAsia="Times New Roman" w:hAnsi="Calibri" w:cs="Calibri"/>
-                <w:b/>
-                <w:bCs/>
-                <w:color w:val="000000"/>
-                <w:sz w:val="22"/>
-                <w:szCs w:val="22"/>
-                <w:lang w:eastAsia="fr-FR"/>
-              </w:rPr>
-              <w:t>neighbours</w:t>
-            </w:r>
-            <w:proofErr w:type="spellEnd"/>
+              <w:t>K neighbours</w:t>
+            </w:r>
             <w:r>
               <w:rPr>
                 <w:rFonts w:ascii="Calibri" w:eastAsia="Times New Roman" w:hAnsi="Calibri" w:cs="Calibri"/>
@@ -29224,22 +28434,8 @@
                 <w:szCs w:val="22"/>
                 <w:lang w:eastAsia="fr-FR"/>
               </w:rPr>
-              <w:t xml:space="preserve">K </w:t>
-            </w:r>
-            <w:proofErr w:type="spellStart"/>
-            <w:r>
-              <w:rPr>
-                <w:rFonts w:ascii="Calibri" w:eastAsia="Times New Roman" w:hAnsi="Calibri" w:cs="Calibri"/>
-                <w:b/>
-                <w:bCs/>
-                <w:color w:val="000000"/>
-                <w:sz w:val="22"/>
-                <w:szCs w:val="22"/>
-                <w:lang w:eastAsia="fr-FR"/>
-              </w:rPr>
-              <w:t>neighbours</w:t>
-            </w:r>
-            <w:proofErr w:type="spellEnd"/>
+              <w:t>K neighbours</w:t>
+            </w:r>
             <w:r>
               <w:rPr>
                 <w:rFonts w:ascii="Calibri" w:eastAsia="Times New Roman" w:hAnsi="Calibri" w:cs="Calibri"/>
@@ -30057,9 +29253,8 @@
                 <w:szCs w:val="22"/>
                 <w:lang w:eastAsia="fr-FR"/>
               </w:rPr>
-              <w:t xml:space="preserve">K </w:t>
-            </w:r>
-            <w:proofErr w:type="spellStart"/>
+              <w:t>K neighbours</w:t>
+            </w:r>
             <w:r>
               <w:rPr>
                 <w:rFonts w:ascii="Calibri" w:eastAsia="Times New Roman" w:hAnsi="Calibri" w:cs="Calibri"/>
@@ -30070,22 +29265,8 @@
                 <w:szCs w:val="22"/>
                 <w:lang w:eastAsia="fr-FR"/>
               </w:rPr>
-              <w:t>neighbours</w:t>
-            </w:r>
-            <w:proofErr w:type="spellEnd"/>
-            <w:r>
-              <w:rPr>
-                <w:rFonts w:ascii="Calibri" w:eastAsia="Times New Roman" w:hAnsi="Calibri" w:cs="Calibri"/>
-                <w:b/>
-                <w:bCs/>
-                <w:color w:val="000000"/>
-                <w:sz w:val="22"/>
-                <w:szCs w:val="22"/>
-                <w:lang w:eastAsia="fr-FR"/>
-              </w:rPr>
               <w:br/>
             </w:r>
-            <w:proofErr w:type="spellStart"/>
             <w:r>
               <w:rPr>
                 <w:rFonts w:ascii="Calibri" w:eastAsia="Times New Roman" w:hAnsi="Calibri" w:cs="Calibri"/>
@@ -30096,7 +29277,6 @@
               </w:rPr>
               <w:t>Nearmiss</w:t>
             </w:r>
-            <w:proofErr w:type="spellEnd"/>
           </w:p>
         </w:tc>
         <w:tc>
@@ -31080,7 +30260,6 @@
                 <w:lang w:eastAsia="fr-FR"/>
               </w:rPr>
             </w:pPr>
-            <w:proofErr w:type="spellStart"/>
             <w:r>
               <w:rPr>
                 <w:rFonts w:ascii="Calibri" w:eastAsia="Times New Roman" w:hAnsi="Calibri" w:cs="Calibri"/>
@@ -31092,20 +30271,7 @@
                 <w:lang w:eastAsia="fr-FR"/>
               </w:rPr>
               <w:lastRenderedPageBreak/>
-              <w:t>Features</w:t>
-            </w:r>
-            <w:proofErr w:type="spellEnd"/>
-            <w:r>
-              <w:rPr>
-                <w:rFonts w:ascii="Calibri" w:eastAsia="Times New Roman" w:hAnsi="Calibri" w:cs="Calibri"/>
-                <w:b/>
-                <w:bCs/>
-                <w:color w:val="000000"/>
-                <w:sz w:val="24"/>
-                <w:szCs w:val="24"/>
-                <w:lang w:eastAsia="fr-FR"/>
-              </w:rPr>
-              <w:t xml:space="preserve"> :</w:t>
+              <w:t>Features :</w:t>
             </w:r>
           </w:p>
         </w:tc>
@@ -31141,7 +30307,6 @@
                 <w:lang w:eastAsia="fr-FR"/>
               </w:rPr>
             </w:pPr>
-            <w:proofErr w:type="spellStart"/>
             <w:r>
               <w:rPr>
                 <w:rFonts w:ascii="Calibri" w:eastAsia="Times New Roman" w:hAnsi="Calibri" w:cs="Calibri"/>
@@ -31152,20 +30317,7 @@
                 <w:szCs w:val="24"/>
                 <w:lang w:eastAsia="fr-FR"/>
               </w:rPr>
-              <w:t>Balanced</w:t>
-            </w:r>
-            <w:proofErr w:type="spellEnd"/>
-            <w:r>
-              <w:rPr>
-                <w:rFonts w:ascii="Calibri" w:eastAsia="Times New Roman" w:hAnsi="Calibri" w:cs="Calibri"/>
-                <w:b/>
-                <w:bCs/>
-                <w:color w:val="000000"/>
-                <w:sz w:val="24"/>
-                <w:szCs w:val="24"/>
-                <w:lang w:eastAsia="fr-FR"/>
-              </w:rPr>
-              <w:t xml:space="preserve"> test</w:t>
+              <w:t>Balanced test</w:t>
             </w:r>
           </w:p>
         </w:tc>
@@ -31250,7 +30402,6 @@
                 <w:lang w:eastAsia="fr-FR"/>
               </w:rPr>
             </w:pPr>
-            <w:proofErr w:type="spellStart"/>
             <w:r>
               <w:rPr>
                 <w:rFonts w:ascii="Calibri" w:eastAsia="Times New Roman" w:hAnsi="Calibri" w:cs="Calibri"/>
@@ -31263,7 +30414,6 @@
               </w:rPr>
               <w:t>Precision</w:t>
             </w:r>
-            <w:proofErr w:type="spellEnd"/>
           </w:p>
         </w:tc>
         <w:tc>
@@ -31297,7 +30447,6 @@
                 <w:lang w:eastAsia="fr-FR"/>
               </w:rPr>
             </w:pPr>
-            <w:proofErr w:type="spellStart"/>
             <w:r>
               <w:rPr>
                 <w:rFonts w:ascii="Calibri" w:eastAsia="Times New Roman" w:hAnsi="Calibri" w:cs="Calibri"/>
@@ -31310,7 +30459,6 @@
               </w:rPr>
               <w:t>Recall</w:t>
             </w:r>
-            <w:proofErr w:type="spellEnd"/>
           </w:p>
         </w:tc>
         <w:tc>
@@ -31513,7 +30661,6 @@
                 <w:lang w:eastAsia="fr-FR"/>
               </w:rPr>
             </w:pPr>
-            <w:proofErr w:type="spellStart"/>
             <w:r>
               <w:rPr>
                 <w:rFonts w:ascii="Calibri" w:eastAsia="Times New Roman" w:hAnsi="Calibri" w:cs="Calibri"/>
@@ -31526,7 +30673,6 @@
               </w:rPr>
               <w:t>Error</w:t>
             </w:r>
-            <w:proofErr w:type="spellEnd"/>
           </w:p>
         </w:tc>
         <w:tc>
@@ -31560,7 +30706,6 @@
                 <w:lang w:eastAsia="fr-FR"/>
               </w:rPr>
             </w:pPr>
-            <w:proofErr w:type="spellStart"/>
             <w:r>
               <w:rPr>
                 <w:rFonts w:ascii="Calibri" w:eastAsia="Times New Roman" w:hAnsi="Calibri" w:cs="Calibri"/>
@@ -31573,7 +30718,6 @@
               </w:rPr>
               <w:t>Sucess</w:t>
             </w:r>
-            <w:proofErr w:type="spellEnd"/>
           </w:p>
         </w:tc>
       </w:tr>
@@ -31612,7 +30756,6 @@
                 <w:lang w:eastAsia="fr-FR"/>
               </w:rPr>
             </w:pPr>
-            <w:proofErr w:type="spellStart"/>
             <w:r>
               <w:rPr>
                 <w:rFonts w:ascii="Calibri" w:eastAsia="Times New Roman" w:hAnsi="Calibri" w:cs="Calibri"/>
@@ -31623,35 +30766,8 @@
                 <w:szCs w:val="22"/>
                 <w:lang w:eastAsia="fr-FR"/>
               </w:rPr>
-              <w:t>Logistic</w:t>
-            </w:r>
-            <w:proofErr w:type="spellEnd"/>
-            <w:r>
-              <w:rPr>
-                <w:rFonts w:ascii="Calibri" w:eastAsia="Times New Roman" w:hAnsi="Calibri" w:cs="Calibri"/>
-                <w:b/>
-                <w:bCs/>
-                <w:color w:val="000000"/>
-                <w:sz w:val="22"/>
-                <w:szCs w:val="22"/>
-                <w:lang w:eastAsia="fr-FR"/>
-              </w:rPr>
-              <w:t xml:space="preserve"> </w:t>
-            </w:r>
-            <w:proofErr w:type="spellStart"/>
-            <w:r>
-              <w:rPr>
-                <w:rFonts w:ascii="Calibri" w:eastAsia="Times New Roman" w:hAnsi="Calibri" w:cs="Calibri"/>
-                <w:b/>
-                <w:bCs/>
-                <w:color w:val="000000"/>
-                <w:sz w:val="22"/>
-                <w:szCs w:val="22"/>
-                <w:lang w:eastAsia="fr-FR"/>
-              </w:rPr>
-              <w:t>Regression</w:t>
-            </w:r>
-            <w:proofErr w:type="spellEnd"/>
+              <w:t>Logistic Regression</w:t>
+            </w:r>
             <w:r>
               <w:rPr>
                 <w:rFonts w:ascii="Calibri" w:eastAsia="Times New Roman" w:hAnsi="Calibri" w:cs="Calibri"/>
@@ -32447,7 +31563,6 @@
                 <w:lang w:eastAsia="fr-FR"/>
               </w:rPr>
             </w:pPr>
-            <w:proofErr w:type="spellStart"/>
             <w:r>
               <w:rPr>
                 <w:rFonts w:ascii="Calibri" w:eastAsia="Times New Roman" w:hAnsi="Calibri" w:cs="Calibri"/>
@@ -32458,35 +31573,8 @@
                 <w:szCs w:val="22"/>
                 <w:lang w:eastAsia="fr-FR"/>
               </w:rPr>
-              <w:t>Logistic</w:t>
-            </w:r>
-            <w:proofErr w:type="spellEnd"/>
-            <w:r>
-              <w:rPr>
-                <w:rFonts w:ascii="Calibri" w:eastAsia="Times New Roman" w:hAnsi="Calibri" w:cs="Calibri"/>
-                <w:b/>
-                <w:bCs/>
-                <w:color w:val="000000"/>
-                <w:sz w:val="22"/>
-                <w:szCs w:val="22"/>
-                <w:lang w:eastAsia="fr-FR"/>
-              </w:rPr>
-              <w:t xml:space="preserve"> </w:t>
-            </w:r>
-            <w:proofErr w:type="spellStart"/>
-            <w:r>
-              <w:rPr>
-                <w:rFonts w:ascii="Calibri" w:eastAsia="Times New Roman" w:hAnsi="Calibri" w:cs="Calibri"/>
-                <w:b/>
-                <w:bCs/>
-                <w:color w:val="000000"/>
-                <w:sz w:val="22"/>
-                <w:szCs w:val="22"/>
-                <w:lang w:eastAsia="fr-FR"/>
-              </w:rPr>
-              <w:t>Regression</w:t>
-            </w:r>
-            <w:proofErr w:type="spellEnd"/>
+              <w:t>Logistic Regression</w:t>
+            </w:r>
             <w:r>
               <w:rPr>
                 <w:rFonts w:ascii="Calibri" w:eastAsia="Times New Roman" w:hAnsi="Calibri" w:cs="Calibri"/>
@@ -33294,7 +32382,6 @@
                 <w:lang w:eastAsia="fr-FR"/>
               </w:rPr>
             </w:pPr>
-            <w:proofErr w:type="spellStart"/>
             <w:r>
               <w:rPr>
                 <w:rFonts w:ascii="Calibri" w:eastAsia="Times New Roman" w:hAnsi="Calibri" w:cs="Calibri"/>
@@ -33305,9 +32392,8 @@
                 <w:szCs w:val="22"/>
                 <w:lang w:eastAsia="fr-FR"/>
               </w:rPr>
-              <w:t>Logistic</w:t>
-            </w:r>
-            <w:proofErr w:type="spellEnd"/>
+              <w:t>Logistic Regression</w:t>
+            </w:r>
             <w:r>
               <w:rPr>
                 <w:rFonts w:ascii="Calibri" w:eastAsia="Times New Roman" w:hAnsi="Calibri" w:cs="Calibri"/>
@@ -33318,35 +32404,8 @@
                 <w:szCs w:val="22"/>
                 <w:lang w:eastAsia="fr-FR"/>
               </w:rPr>
-              <w:t xml:space="preserve"> </w:t>
-            </w:r>
-            <w:proofErr w:type="spellStart"/>
-            <w:r>
-              <w:rPr>
-                <w:rFonts w:ascii="Calibri" w:eastAsia="Times New Roman" w:hAnsi="Calibri" w:cs="Calibri"/>
-                <w:b/>
-                <w:bCs/>
-                <w:color w:val="000000"/>
-                <w:sz w:val="22"/>
-                <w:szCs w:val="22"/>
-                <w:lang w:eastAsia="fr-FR"/>
-              </w:rPr>
-              <w:t>Regression</w:t>
-            </w:r>
-            <w:proofErr w:type="spellEnd"/>
-            <w:r>
-              <w:rPr>
-                <w:rFonts w:ascii="Calibri" w:eastAsia="Times New Roman" w:hAnsi="Calibri" w:cs="Calibri"/>
-                <w:b/>
-                <w:bCs/>
-                <w:color w:val="000000"/>
-                <w:sz w:val="22"/>
-                <w:szCs w:val="22"/>
-                <w:lang w:eastAsia="fr-FR"/>
-              </w:rPr>
               <w:br/>
             </w:r>
-            <w:proofErr w:type="spellStart"/>
             <w:r>
               <w:rPr>
                 <w:rFonts w:ascii="Calibri" w:eastAsia="Times New Roman" w:hAnsi="Calibri" w:cs="Calibri"/>
@@ -33357,7 +32416,6 @@
               </w:rPr>
               <w:t>Nearmiss</w:t>
             </w:r>
-            <w:proofErr w:type="spellEnd"/>
           </w:p>
         </w:tc>
         <w:tc>
@@ -34153,22 +33211,8 @@
                 <w:szCs w:val="22"/>
                 <w:lang w:eastAsia="fr-FR"/>
               </w:rPr>
-              <w:t xml:space="preserve">K </w:t>
-            </w:r>
-            <w:proofErr w:type="spellStart"/>
-            <w:r>
-              <w:rPr>
-                <w:rFonts w:ascii="Calibri" w:eastAsia="Times New Roman" w:hAnsi="Calibri" w:cs="Calibri"/>
-                <w:b/>
-                <w:bCs/>
-                <w:color w:val="000000"/>
-                <w:sz w:val="22"/>
-                <w:szCs w:val="22"/>
-                <w:lang w:eastAsia="fr-FR"/>
-              </w:rPr>
-              <w:t>neighbours</w:t>
-            </w:r>
-            <w:proofErr w:type="spellEnd"/>
+              <w:t>K neighbours</w:t>
+            </w:r>
             <w:r>
               <w:rPr>
                 <w:rFonts w:ascii="Calibri" w:eastAsia="Times New Roman" w:hAnsi="Calibri" w:cs="Calibri"/>
@@ -34974,22 +34018,8 @@
                 <w:szCs w:val="22"/>
                 <w:lang w:eastAsia="fr-FR"/>
               </w:rPr>
-              <w:t xml:space="preserve">K </w:t>
-            </w:r>
-            <w:proofErr w:type="spellStart"/>
-            <w:r>
-              <w:rPr>
-                <w:rFonts w:ascii="Calibri" w:eastAsia="Times New Roman" w:hAnsi="Calibri" w:cs="Calibri"/>
-                <w:b/>
-                <w:bCs/>
-                <w:color w:val="000000"/>
-                <w:sz w:val="22"/>
-                <w:szCs w:val="22"/>
-                <w:lang w:eastAsia="fr-FR"/>
-              </w:rPr>
-              <w:t>neighbours</w:t>
-            </w:r>
-            <w:proofErr w:type="spellEnd"/>
+              <w:t>K neighbours</w:t>
+            </w:r>
             <w:r>
               <w:rPr>
                 <w:rFonts w:ascii="Calibri" w:eastAsia="Times New Roman" w:hAnsi="Calibri" w:cs="Calibri"/>
@@ -35807,9 +34837,8 @@
                 <w:szCs w:val="22"/>
                 <w:lang w:eastAsia="fr-FR"/>
               </w:rPr>
-              <w:t xml:space="preserve">K </w:t>
-            </w:r>
-            <w:proofErr w:type="spellStart"/>
+              <w:t>K neighbours</w:t>
+            </w:r>
             <w:r>
               <w:rPr>
                 <w:rFonts w:ascii="Calibri" w:eastAsia="Times New Roman" w:hAnsi="Calibri" w:cs="Calibri"/>
@@ -35820,22 +34849,8 @@
                 <w:szCs w:val="22"/>
                 <w:lang w:eastAsia="fr-FR"/>
               </w:rPr>
-              <w:t>neighbours</w:t>
-            </w:r>
-            <w:proofErr w:type="spellEnd"/>
-            <w:r>
-              <w:rPr>
-                <w:rFonts w:ascii="Calibri" w:eastAsia="Times New Roman" w:hAnsi="Calibri" w:cs="Calibri"/>
-                <w:b/>
-                <w:bCs/>
-                <w:color w:val="000000"/>
-                <w:sz w:val="22"/>
-                <w:szCs w:val="22"/>
-                <w:lang w:eastAsia="fr-FR"/>
-              </w:rPr>
               <w:br/>
             </w:r>
-            <w:proofErr w:type="spellStart"/>
             <w:r>
               <w:rPr>
                 <w:rFonts w:ascii="Calibri" w:eastAsia="Times New Roman" w:hAnsi="Calibri" w:cs="Calibri"/>
@@ -35846,7 +34861,6 @@
               </w:rPr>
               <w:t>Nearmiss</w:t>
             </w:r>
-            <w:proofErr w:type="spellEnd"/>
           </w:p>
         </w:tc>
         <w:tc>
@@ -36618,43 +35632,53 @@
       <w:r>
         <w:t xml:space="preserve">Figure </w:t>
       </w:r>
-      <w:fldSimple w:instr=" STYLEREF 1 \s ">
-        <w:r>
-          <w:rPr>
-            <w:noProof/>
-          </w:rPr>
-          <w:t>6</w:t>
-        </w:r>
-      </w:fldSimple>
+      <w:r>
+        <w:fldChar w:fldCharType="begin"/>
+      </w:r>
+      <w:r>
+        <w:instrText xml:space="preserve"> STYLEREF 1 \s </w:instrText>
+      </w:r>
+      <w:r>
+        <w:fldChar w:fldCharType="separate"/>
+      </w:r>
+      <w:r>
+        <w:rPr>
+          <w:noProof/>
+        </w:rPr>
+        <w:t>6</w:t>
+      </w:r>
+      <w:r>
+        <w:rPr>
+          <w:noProof/>
+        </w:rPr>
+        <w:fldChar w:fldCharType="end"/>
+      </w:r>
       <w:r>
         <w:t>.</w:t>
       </w:r>
-      <w:fldSimple w:instr=" SEQ Figure \* ARABIC \s 1 ">
-        <w:r>
-          <w:rPr>
-            <w:noProof/>
-          </w:rPr>
-          <w:t>4</w:t>
-        </w:r>
-      </w:fldSimple>
-      <w:r>
-        <w:t xml:space="preserve"> : Classification </w:t>
-      </w:r>
-      <w:proofErr w:type="spellStart"/>
-      <w:r>
-        <w:t>with</w:t>
-      </w:r>
-      <w:proofErr w:type="spellEnd"/>
-      <w:r>
-        <w:t xml:space="preserve"> </w:t>
-      </w:r>
-      <w:proofErr w:type="spellStart"/>
-      <w:r>
-        <w:t>balanced</w:t>
-      </w:r>
-      <w:proofErr w:type="spellEnd"/>
-      <w:r>
-        <w:t xml:space="preserve"> test</w:t>
+      <w:r>
+        <w:fldChar w:fldCharType="begin"/>
+      </w:r>
+      <w:r>
+        <w:instrText xml:space="preserve"> SEQ Figure \* ARABIC \s 1 </w:instrText>
+      </w:r>
+      <w:r>
+        <w:fldChar w:fldCharType="separate"/>
+      </w:r>
+      <w:r>
+        <w:rPr>
+          <w:noProof/>
+        </w:rPr>
+        <w:t>4</w:t>
+      </w:r>
+      <w:r>
+        <w:rPr>
+          <w:noProof/>
+        </w:rPr>
+        <w:fldChar w:fldCharType="end"/>
+      </w:r>
+      <w:r>
+        <w:t xml:space="preserve"> : Classification with balanced test</w:t>
       </w:r>
     </w:p>
     <w:p>
@@ -36685,7 +35709,6 @@
           <w:lang w:val="en-GB"/>
         </w:rPr>
       </w:pPr>
-      <w:bookmarkStart w:id="48" w:name="_GoBack"/>
       <w:r>
         <w:rPr>
           <w:sz w:val="20"/>
@@ -36703,7 +35726,6 @@
         <w:t xml:space="preserve">Even if there is one exception with the Logistic regression with unbalanced data, the bias is inversed for the two tables. </w:t>
       </w:r>
     </w:p>
-    <w:bookmarkEnd w:id="48"/>
     <w:p>
       <w:pPr>
         <w:pStyle w:val="BodyText"/>
@@ -36744,20 +35766,10 @@
         <w:pStyle w:val="Heading1"/>
       </w:pPr>
       <w:bookmarkStart w:id="49" w:name="_Toc38814907"/>
-      <w:proofErr w:type="spellStart"/>
-      <w:r>
-        <w:t>Results</w:t>
-      </w:r>
-      <w:proofErr w:type="spellEnd"/>
-      <w:r>
-        <w:t xml:space="preserve"> </w:t>
-      </w:r>
-      <w:proofErr w:type="spellStart"/>
-      <w:r>
-        <w:t>summary</w:t>
+      <w:r>
+        <w:t>Results summary</w:t>
       </w:r>
       <w:bookmarkEnd w:id="49"/>
-      <w:proofErr w:type="spellEnd"/>
       <w:r>
         <w:t xml:space="preserve"> </w:t>
       </w:r>
@@ -36768,14 +35780,9 @@
       </w:pPr>
       <w:bookmarkStart w:id="50" w:name="_Toc38814908"/>
       <w:r>
-        <w:t xml:space="preserve">Limitations and future </w:t>
-      </w:r>
-      <w:proofErr w:type="spellStart"/>
-      <w:r>
-        <w:t>studies</w:t>
+        <w:t>Limitations and future studies</w:t>
       </w:r>
       <w:bookmarkEnd w:id="50"/>
-      <w:proofErr w:type="spellEnd"/>
       <w:r>
         <w:t xml:space="preserve"> </w:t>
       </w:r>
@@ -36875,19 +35882,11 @@
         </w:rPr>
         <w:t xml:space="preserve">travail </w:t>
       </w:r>
-      <w:proofErr w:type="spellStart"/>
       <w:r>
         <w:rPr>
           <w:lang w:val="fr-FR"/>
         </w:rPr>
-        <w:t>à</w:t>
-      </w:r>
-      <w:proofErr w:type="spellEnd"/>
-      <w:r>
-        <w:rPr>
-          <w:lang w:val="fr-FR"/>
-        </w:rPr>
-        <w:t xml:space="preserve"> </w:t>
+        <w:t xml:space="preserve">à </w:t>
       </w:r>
       <w:r>
         <w:rPr>
@@ -36965,15 +35964,7 @@
         <w:t>er</w:t>
       </w:r>
       <w:r>
-        <w:t xml:space="preserve"> auteur/de l'entreprise/organisme suivis de l'année de parution. Exemples : [Durand 95] ou [IBM 89] ou [ISO 88], </w:t>
-      </w:r>
-      <w:proofErr w:type="spellStart"/>
-      <w:r>
-        <w:t>etc</w:t>
-      </w:r>
-      <w:proofErr w:type="spellEnd"/>
-      <w:r>
-        <w:t xml:space="preserve"> …</w:t>
+        <w:t xml:space="preserve"> auteur/de l'entreprise/organisme suivis de l'année de parution. Exemples : [Durand 95] ou [IBM 89] ou [ISO 88], etc …</w:t>
       </w:r>
     </w:p>
     <w:p>
@@ -37035,35 +36026,7 @@
           <w:lang w:val="en-GB"/>
         </w:rPr>
         <w:tab/>
-        <w:t xml:space="preserve">P.K. </w:t>
-      </w:r>
-      <w:proofErr w:type="spellStart"/>
-      <w:r>
-        <w:rPr>
-          <w:lang w:val="en-GB"/>
-        </w:rPr>
-        <w:t>Andleigh</w:t>
-      </w:r>
-      <w:proofErr w:type="spellEnd"/>
-      <w:r>
-        <w:rPr>
-          <w:lang w:val="en-GB"/>
-        </w:rPr>
-        <w:t xml:space="preserve"> et K. </w:t>
-      </w:r>
-      <w:proofErr w:type="spellStart"/>
-      <w:r>
-        <w:rPr>
-          <w:lang w:val="en-GB"/>
-        </w:rPr>
-        <w:t>Thakrar</w:t>
-      </w:r>
-      <w:proofErr w:type="spellEnd"/>
-      <w:r>
-        <w:rPr>
-          <w:lang w:val="en-GB"/>
-        </w:rPr>
-        <w:t>, ‘Multimedia System Design’, Prentice Hall Publishing, 1996.</w:t>
+        <w:t>P.K. Andleigh et K. Thakrar, ‘Multimedia System Design’, Prentice Hall Publishing, 1996.</w:t>
       </w:r>
     </w:p>
     <w:p>
@@ -37084,49 +36047,7 @@
           <w:lang w:val="en-GB"/>
         </w:rPr>
         <w:tab/>
-        <w:t xml:space="preserve">R. Aravind, G. Cash, D. L. </w:t>
-      </w:r>
-      <w:proofErr w:type="spellStart"/>
-      <w:r>
-        <w:rPr>
-          <w:lang w:val="en-GB"/>
-        </w:rPr>
-        <w:t>Duttweiler</w:t>
-      </w:r>
-      <w:proofErr w:type="spellEnd"/>
-      <w:r>
-        <w:rPr>
-          <w:lang w:val="en-GB"/>
-        </w:rPr>
-        <w:t xml:space="preserve">, H.M. Hang, B.G. Haskell et A. </w:t>
-      </w:r>
-      <w:proofErr w:type="spellStart"/>
-      <w:r>
-        <w:rPr>
-          <w:lang w:val="en-GB"/>
-        </w:rPr>
-        <w:t>Puri</w:t>
-      </w:r>
-      <w:proofErr w:type="spellEnd"/>
-      <w:r>
-        <w:rPr>
-          <w:lang w:val="en-GB"/>
-        </w:rPr>
-        <w:t>, ‘Image and Video Coding Standards’, AT&amp;T Technical Journal, Janvier-</w:t>
-      </w:r>
-      <w:proofErr w:type="spellStart"/>
-      <w:r>
-        <w:rPr>
-          <w:lang w:val="en-GB"/>
-        </w:rPr>
-        <w:t>Fevrier</w:t>
-      </w:r>
-      <w:proofErr w:type="spellEnd"/>
-      <w:r>
-        <w:rPr>
-          <w:lang w:val="en-GB"/>
-        </w:rPr>
-        <w:t xml:space="preserve"> 1993, p.67-88.</w:t>
+        <w:t>R. Aravind, G. Cash, D. L. Duttweiler, H.M. Hang, B.G. Haskell et A. Puri, ‘Image and Video Coding Standards’, AT&amp;T Technical Journal, Janvier-Fevrier 1993, p.67-88.</w:t>
       </w:r>
     </w:p>
     <w:p>
@@ -37147,35 +36068,7 @@
           <w:lang w:val="en-GB"/>
         </w:rPr>
         <w:tab/>
-        <w:t xml:space="preserve">CCITT Rec. H.261, ‘Video Codec for </w:t>
-      </w:r>
-      <w:proofErr w:type="spellStart"/>
-      <w:r>
-        <w:rPr>
-          <w:lang w:val="en-GB"/>
-        </w:rPr>
-        <w:t>Audiovisual</w:t>
-      </w:r>
-      <w:proofErr w:type="spellEnd"/>
-      <w:r>
-        <w:rPr>
-          <w:lang w:val="en-GB"/>
-        </w:rPr>
-        <w:t xml:space="preserve"> Services at px64 Kbit/s, Geneve, </w:t>
-      </w:r>
-      <w:proofErr w:type="spellStart"/>
-      <w:r>
-        <w:rPr>
-          <w:lang w:val="en-GB"/>
-        </w:rPr>
-        <w:t>Aout</w:t>
-      </w:r>
-      <w:proofErr w:type="spellEnd"/>
-      <w:r>
-        <w:rPr>
-          <w:lang w:val="en-GB"/>
-        </w:rPr>
-        <w:t xml:space="preserve"> 1990, http://www.itu.com/hserie/h261.html.</w:t>
+        <w:t>CCITT Rec. H.261, ‘Video Codec for Audiovisual Services at px64 Kbit/s, Geneve, Aout 1990, http://www.itu.com/hserie/h261.html.</w:t>
       </w:r>
     </w:p>
     <w:p>
@@ -37196,21 +36089,7 @@
           <w:lang w:val="en-GB"/>
         </w:rPr>
         <w:tab/>
-        <w:t xml:space="preserve">ISO/IEC 11172-1,’ Coding of moving pictures and associated audio for digital storage media up to 1.5 Mbit/s, Part </w:t>
-      </w:r>
-      <w:proofErr w:type="gramStart"/>
-      <w:r>
-        <w:rPr>
-          <w:lang w:val="en-GB"/>
-        </w:rPr>
-        <w:t>1 :</w:t>
-      </w:r>
-      <w:proofErr w:type="gramEnd"/>
-      <w:r>
-        <w:rPr>
-          <w:lang w:val="en-GB"/>
-        </w:rPr>
-        <w:t xml:space="preserve"> System’, 1993.</w:t>
+        <w:t>ISO/IEC 11172-1,’ Coding of moving pictures and associated audio for digital storage media up to 1.5 Mbit/s, Part 1 : System’, 1993.</w:t>
       </w:r>
     </w:p>
     <w:p>
@@ -37231,49 +36110,7 @@
           <w:lang w:val="fr-FR"/>
         </w:rPr>
         <w:tab/>
-        <w:t>ITU-T H.263, ‘</w:t>
-      </w:r>
-      <w:proofErr w:type="spellStart"/>
-      <w:r>
-        <w:rPr>
-          <w:lang w:val="fr-FR"/>
-        </w:rPr>
-        <w:t>Video</w:t>
-      </w:r>
-      <w:proofErr w:type="spellEnd"/>
-      <w:r>
-        <w:rPr>
-          <w:lang w:val="fr-FR"/>
-        </w:rPr>
-        <w:t xml:space="preserve"> Coding for </w:t>
-      </w:r>
-      <w:proofErr w:type="spellStart"/>
-      <w:r>
-        <w:rPr>
-          <w:lang w:val="fr-FR"/>
-        </w:rPr>
-        <w:t>low</w:t>
-      </w:r>
-      <w:proofErr w:type="spellEnd"/>
-      <w:r>
-        <w:rPr>
-          <w:lang w:val="fr-FR"/>
-        </w:rPr>
-        <w:t xml:space="preserve"> bit rate communication’, Draft </w:t>
-      </w:r>
-      <w:proofErr w:type="spellStart"/>
-      <w:r>
-        <w:rPr>
-          <w:lang w:val="fr-FR"/>
-        </w:rPr>
-        <w:t>recommendation</w:t>
-      </w:r>
-      <w:proofErr w:type="spellEnd"/>
-      <w:r>
-        <w:rPr>
-          <w:lang w:val="fr-FR"/>
-        </w:rPr>
-        <w:t>, Mars 1997.</w:t>
+        <w:t>ITU-T H.263, ‘Video Coding for low bit rate communication’, Draft recommendation, Mars 1997.</w:t>
       </w:r>
     </w:p>
     <w:p>
@@ -37376,13 +36213,8 @@
             <w:pPr>
               <w:ind w:left="0"/>
             </w:pPr>
-            <w:proofErr w:type="spellStart"/>
-            <w:r>
-              <w:t>Asynchronous</w:t>
-            </w:r>
-            <w:proofErr w:type="spellEnd"/>
-            <w:r>
-              <w:t xml:space="preserve"> Transfer Mode</w:t>
+            <w:r>
+              <w:t>Asynchronous Transfer Mode</w:t>
             </w:r>
           </w:p>
         </w:tc>
@@ -37429,21 +36261,8 @@
             <w:pPr>
               <w:ind w:left="0"/>
             </w:pPr>
-            <w:proofErr w:type="spellStart"/>
-            <w:r>
-              <w:t>Cell</w:t>
-            </w:r>
-            <w:proofErr w:type="spellEnd"/>
-            <w:r>
-              <w:t xml:space="preserve"> </w:t>
-            </w:r>
-            <w:proofErr w:type="spellStart"/>
-            <w:r>
-              <w:t>Loss</w:t>
-            </w:r>
-            <w:proofErr w:type="spellEnd"/>
-            <w:r>
-              <w:t xml:space="preserve"> Ratio</w:t>
+            <w:r>
+              <w:t>Cell Loss Ratio</w:t>
             </w:r>
           </w:p>
         </w:tc>
@@ -37490,13 +36309,8 @@
             <w:pPr>
               <w:ind w:left="0"/>
             </w:pPr>
-            <w:proofErr w:type="spellStart"/>
-            <w:r>
-              <w:t>Internetworking</w:t>
-            </w:r>
-            <w:proofErr w:type="spellEnd"/>
-            <w:r>
-              <w:t xml:space="preserve"> Protocol</w:t>
+            <w:r>
+              <w:t>Internetworking Protocol</w:t>
             </w:r>
           </w:p>
         </w:tc>
@@ -37592,13 +36406,8 @@
               <w:ind w:left="0"/>
             </w:pPr>
             <w:r>
-              <w:t xml:space="preserve">Union Internationale des </w:t>
-            </w:r>
-            <w:proofErr w:type="spellStart"/>
-            <w:r>
-              <w:t>Telecommunications</w:t>
-            </w:r>
-            <w:proofErr w:type="spellEnd"/>
+              <w:t>Union Internationale des Telecommunications</w:t>
+            </w:r>
           </w:p>
         </w:tc>
       </w:tr>

</xml_diff>